<commit_message>
incluimos carpeta aptana con ejemplos css
</commit_message>
<xml_diff>
--- a/software/CSS/CssApuntes.docx
+++ b/software/CSS/CssApuntes.docx
@@ -19029,6 +19029,104 @@
         </w:rPr>
         <w:t> para centrarlas, alinearlas a la derecha o justificarlas.</w:t>
       </w:r>
+      <w:r>
+        <w:rPr>
+          <w:rFonts w:ascii="Courier New" w:eastAsia="Times New Roman" w:hAnsi="Courier New" w:cs="Courier New"/>
+          <w:color w:val="201A1B"/>
+          <w:sz w:val="20"/>
+          <w:szCs w:val="20"/>
+          <w:lang w:eastAsia="es-ES"/>
+        </w:rPr>
+        <w:t xml:space="preserve"> El cambio de propiedades como </w:t>
+      </w:r>
+      <w:proofErr w:type="spellStart"/>
+      <w:r>
+        <w:rPr>
+          <w:rFonts w:ascii="Courier New" w:eastAsia="Times New Roman" w:hAnsi="Courier New" w:cs="Courier New"/>
+          <w:color w:val="201A1B"/>
+          <w:sz w:val="20"/>
+          <w:szCs w:val="20"/>
+          <w:lang w:eastAsia="es-ES"/>
+        </w:rPr>
+        <w:t>right</w:t>
+      </w:r>
+      <w:proofErr w:type="spellEnd"/>
+      <w:r>
+        <w:rPr>
+          <w:rFonts w:ascii="Courier New" w:eastAsia="Times New Roman" w:hAnsi="Courier New" w:cs="Courier New"/>
+          <w:color w:val="201A1B"/>
+          <w:sz w:val="20"/>
+          <w:szCs w:val="20"/>
+          <w:lang w:eastAsia="es-ES"/>
+        </w:rPr>
+        <w:t xml:space="preserve">, top o </w:t>
+      </w:r>
+      <w:proofErr w:type="spellStart"/>
+      <w:r>
+        <w:rPr>
+          <w:rFonts w:ascii="Courier New" w:eastAsia="Times New Roman" w:hAnsi="Courier New" w:cs="Courier New"/>
+          <w:color w:val="201A1B"/>
+          <w:sz w:val="20"/>
+          <w:szCs w:val="20"/>
+          <w:lang w:eastAsia="es-ES"/>
+        </w:rPr>
+        <w:t>bottom</w:t>
+      </w:r>
+      <w:proofErr w:type="spellEnd"/>
+      <w:r>
+        <w:rPr>
+          <w:rFonts w:ascii="Courier New" w:eastAsia="Times New Roman" w:hAnsi="Courier New" w:cs="Courier New"/>
+          <w:color w:val="201A1B"/>
+          <w:sz w:val="20"/>
+          <w:szCs w:val="20"/>
+          <w:lang w:eastAsia="es-ES"/>
+        </w:rPr>
+        <w:t xml:space="preserve">, no alteran la posición de las cajas. Si lo hacen atributos como </w:t>
+      </w:r>
+      <w:proofErr w:type="spellStart"/>
+      <w:r>
+        <w:rPr>
+          <w:rFonts w:ascii="Courier New" w:eastAsia="Times New Roman" w:hAnsi="Courier New" w:cs="Courier New"/>
+          <w:color w:val="201A1B"/>
+          <w:sz w:val="20"/>
+          <w:szCs w:val="20"/>
+          <w:lang w:eastAsia="es-ES"/>
+        </w:rPr>
+        <w:t>margin-left</w:t>
+      </w:r>
+      <w:proofErr w:type="spellEnd"/>
+      <w:r>
+        <w:rPr>
+          <w:rFonts w:ascii="Courier New" w:eastAsia="Times New Roman" w:hAnsi="Courier New" w:cs="Courier New"/>
+          <w:color w:val="201A1B"/>
+          <w:sz w:val="20"/>
+          <w:szCs w:val="20"/>
+          <w:lang w:eastAsia="es-ES"/>
+        </w:rPr>
+        <w:t xml:space="preserve"> o </w:t>
+      </w:r>
+      <w:proofErr w:type="spellStart"/>
+      <w:r>
+        <w:rPr>
+          <w:rFonts w:ascii="Courier New" w:eastAsia="Times New Roman" w:hAnsi="Courier New" w:cs="Courier New"/>
+          <w:color w:val="201A1B"/>
+          <w:sz w:val="20"/>
+          <w:szCs w:val="20"/>
+          <w:lang w:eastAsia="es-ES"/>
+        </w:rPr>
+        <w:t>padding-left</w:t>
+      </w:r>
+      <w:proofErr w:type="spellEnd"/>
+      <w:r>
+        <w:rPr>
+          <w:rFonts w:ascii="Courier New" w:eastAsia="Times New Roman" w:hAnsi="Courier New" w:cs="Courier New"/>
+          <w:color w:val="201A1B"/>
+          <w:sz w:val="20"/>
+          <w:szCs w:val="20"/>
+          <w:lang w:eastAsia="es-ES"/>
+        </w:rPr>
+        <w:t>.</w:t>
+      </w:r>
     </w:p>
     <w:p>
       <w:pPr>
@@ -19081,9 +19179,20 @@
           <w:color w:val="201A1B"/>
           <w:sz w:val="20"/>
           <w:szCs w:val="20"/>
-          <w:lang w:eastAsia="es-ES"/>
-        </w:rPr>
-        <w:t>El posicionamiento relativo desplaza una caja respecto de su posición original establecida mediante el posicionamiento normal. El desplazamiento de la caja se controla con las propiedades </w:t>
+          <w:u w:val="single"/>
+          <w:lang w:eastAsia="es-ES"/>
+        </w:rPr>
+        <w:t>El posicionamiento relativo desplaza una caja respecto de su posición original establecida mediante el posicionamiento normal</w:t>
+      </w:r>
+      <w:r>
+        <w:rPr>
+          <w:rFonts w:ascii="Courier New" w:eastAsia="Times New Roman" w:hAnsi="Courier New" w:cs="Courier New"/>
+          <w:color w:val="201A1B"/>
+          <w:sz w:val="20"/>
+          <w:szCs w:val="20"/>
+          <w:lang w:eastAsia="es-ES"/>
+        </w:rPr>
+        <w:t>. El desplazamiento de la caja se controla con las propiedades </w:t>
       </w:r>
       <w:r>
         <w:rPr>
@@ -19313,6 +19422,740 @@
         </w:rPr>
         <w:t> indica respectivamente el desplazamiento entre el borde izquierdo/derecho/inferior de la caja en su posición final y el borde izquierdo/derecho/inferior de la caja original.</w:t>
       </w:r>
+    </w:p>
+    <w:p>
+      <w:pPr>
+        <w:shd w:val="clear" w:color="auto" w:fill="FFFFFF" w:themeFill="background1"/>
+        <w:jc w:val="both"/>
+        <w:rPr>
+          <w:rFonts w:ascii="Courier New" w:hAnsi="Courier New" w:cs="Courier New"/>
+          <w:sz w:val="20"/>
+          <w:szCs w:val="20"/>
+        </w:rPr>
+      </w:pPr>
+    </w:p>
+    <w:p>
+      <w:pPr>
+        <w:shd w:val="clear" w:color="auto" w:fill="FFFFFF" w:themeFill="background1"/>
+        <w:jc w:val="both"/>
+        <w:rPr>
+          <w:rFonts w:ascii="Courier New" w:hAnsi="Courier New" w:cs="Courier New"/>
+          <w:b/>
+          <w:sz w:val="20"/>
+          <w:szCs w:val="20"/>
+        </w:rPr>
+      </w:pPr>
+      <w:r>
+        <w:rPr>
+          <w:rFonts w:ascii="Courier New" w:hAnsi="Courier New" w:cs="Courier New"/>
+          <w:b/>
+          <w:sz w:val="20"/>
+          <w:szCs w:val="20"/>
+        </w:rPr>
+        <w:t>Posición absoluta.</w:t>
+      </w:r>
+    </w:p>
+    <w:p>
+      <w:pPr>
+        <w:shd w:val="clear" w:color="auto" w:fill="FFFFFF" w:themeFill="background1"/>
+        <w:jc w:val="both"/>
+        <w:rPr>
+          <w:rFonts w:ascii="Courier New" w:hAnsi="Courier New" w:cs="Courier New"/>
+          <w:color w:val="201A1B"/>
+          <w:sz w:val="20"/>
+          <w:szCs w:val="20"/>
+          <w:shd w:val="clear" w:color="auto" w:fill="FFFFFF"/>
+        </w:rPr>
+      </w:pPr>
+      <w:r>
+        <w:rPr>
+          <w:rFonts w:ascii="Courier New" w:hAnsi="Courier New" w:cs="Courier New"/>
+          <w:color w:val="201A1B"/>
+          <w:sz w:val="20"/>
+          <w:szCs w:val="20"/>
+          <w:shd w:val="clear" w:color="auto" w:fill="FFFFFF"/>
+        </w:rPr>
+        <w:t xml:space="preserve">A diferencia del posicionamiento relativo, la interpretación de los valores de estas propiedades depende del elemento contenedor de </w:t>
+      </w:r>
+      <w:r>
+        <w:rPr>
+          <w:rFonts w:ascii="Courier New" w:hAnsi="Courier New" w:cs="Courier New"/>
+          <w:color w:val="201A1B"/>
+          <w:sz w:val="20"/>
+          <w:szCs w:val="20"/>
+          <w:shd w:val="clear" w:color="auto" w:fill="FFFFFF"/>
+        </w:rPr>
+        <w:t xml:space="preserve">referencia de </w:t>
+      </w:r>
+      <w:r>
+        <w:rPr>
+          <w:rFonts w:ascii="Courier New" w:hAnsi="Courier New" w:cs="Courier New"/>
+          <w:color w:val="201A1B"/>
+          <w:sz w:val="20"/>
+          <w:szCs w:val="20"/>
+          <w:shd w:val="clear" w:color="auto" w:fill="FFFFFF"/>
+        </w:rPr>
+        <w:t>la caja posicionada.</w:t>
+      </w:r>
+    </w:p>
+    <w:p>
+      <w:pPr>
+        <w:shd w:val="clear" w:color="auto" w:fill="FFFFFF" w:themeFill="background1"/>
+        <w:jc w:val="both"/>
+        <w:rPr>
+          <w:rFonts w:ascii="Courier New" w:hAnsi="Courier New" w:cs="Courier New"/>
+          <w:color w:val="201A1B"/>
+          <w:sz w:val="20"/>
+          <w:szCs w:val="20"/>
+          <w:shd w:val="clear" w:color="auto" w:fill="FFFFFF"/>
+        </w:rPr>
+      </w:pPr>
+      <w:r>
+        <w:rPr>
+          <w:rFonts w:ascii="Courier New" w:hAnsi="Courier New" w:cs="Courier New"/>
+          <w:color w:val="201A1B"/>
+          <w:sz w:val="20"/>
+          <w:szCs w:val="20"/>
+          <w:shd w:val="clear" w:color="auto" w:fill="FFFFFF"/>
+        </w:rPr>
+        <w:t>El estándar de CSS 2.1 indica que las cajas posicionadas de forma absoluta</w:t>
+      </w:r>
+      <w:r>
+        <w:rPr>
+          <w:rStyle w:val="apple-converted-space"/>
+          <w:rFonts w:ascii="Courier New" w:hAnsi="Courier New" w:cs="Courier New"/>
+          <w:color w:val="201A1B"/>
+          <w:sz w:val="20"/>
+          <w:szCs w:val="20"/>
+          <w:shd w:val="clear" w:color="auto" w:fill="FFFFFF"/>
+        </w:rPr>
+        <w:t> </w:t>
+      </w:r>
+      <w:r>
+        <w:rPr>
+          <w:rStyle w:val="nfasis"/>
+          <w:rFonts w:ascii="Courier New" w:hAnsi="Courier New" w:cs="Courier New"/>
+          <w:color w:val="201A1B"/>
+          <w:sz w:val="20"/>
+          <w:szCs w:val="20"/>
+          <w:shd w:val="clear" w:color="auto" w:fill="FFFFFF"/>
+        </w:rPr>
+        <w:t>"salen del flujo normal de la página"</w:t>
+      </w:r>
+      <w:r>
+        <w:rPr>
+          <w:rFonts w:ascii="Courier New" w:hAnsi="Courier New" w:cs="Courier New"/>
+          <w:color w:val="201A1B"/>
+          <w:sz w:val="20"/>
+          <w:szCs w:val="20"/>
+          <w:shd w:val="clear" w:color="auto" w:fill="FFFFFF"/>
+        </w:rPr>
+        <w:t>, lo que provoca que el resto de elementos de la página se muevan y en ocasiones, ocupen la posición original en la que se encontraba la caja.</w:t>
+      </w:r>
+    </w:p>
+    <w:p>
+      <w:pPr>
+        <w:shd w:val="clear" w:color="auto" w:fill="FFFFFF" w:themeFill="background1"/>
+        <w:jc w:val="both"/>
+        <w:rPr>
+          <w:rFonts w:ascii="Courier New" w:hAnsi="Courier New" w:cs="Courier New"/>
+          <w:color w:val="201A1B"/>
+          <w:sz w:val="20"/>
+          <w:szCs w:val="20"/>
+          <w:shd w:val="clear" w:color="auto" w:fill="FFFFFF"/>
+        </w:rPr>
+      </w:pPr>
+      <w:r>
+        <w:rPr>
+          <w:rFonts w:ascii="Courier New" w:hAnsi="Courier New" w:cs="Courier New"/>
+          <w:color w:val="201A1B"/>
+          <w:sz w:val="20"/>
+          <w:szCs w:val="20"/>
+          <w:shd w:val="clear" w:color="auto" w:fill="FFFFFF"/>
+        </w:rPr>
+        <w:t>E</w:t>
+      </w:r>
+      <w:r>
+        <w:rPr>
+          <w:rFonts w:ascii="Courier New" w:hAnsi="Courier New" w:cs="Courier New"/>
+          <w:color w:val="201A1B"/>
+          <w:sz w:val="20"/>
+          <w:szCs w:val="20"/>
+          <w:shd w:val="clear" w:color="auto" w:fill="FFFFFF"/>
+        </w:rPr>
+        <w:t>l desplazamiento de una caja posicionada de forma absoluta se controla mediante las propiedades</w:t>
+      </w:r>
+      <w:r>
+        <w:rPr>
+          <w:rStyle w:val="apple-converted-space"/>
+          <w:rFonts w:ascii="Courier New" w:hAnsi="Courier New" w:cs="Courier New"/>
+          <w:color w:val="201A1B"/>
+          <w:sz w:val="20"/>
+          <w:szCs w:val="20"/>
+          <w:shd w:val="clear" w:color="auto" w:fill="FFFFFF"/>
+        </w:rPr>
+        <w:t> </w:t>
+      </w:r>
+      <w:r>
+        <w:rPr>
+          <w:rStyle w:val="CdigoHTML"/>
+          <w:rFonts w:eastAsiaTheme="minorHAnsi"/>
+          <w:color w:val="201A1B"/>
+          <w:shd w:val="clear" w:color="auto" w:fill="F5F5F5"/>
+        </w:rPr>
+        <w:t>top</w:t>
+      </w:r>
+      <w:r>
+        <w:rPr>
+          <w:rFonts w:ascii="Courier New" w:hAnsi="Courier New" w:cs="Courier New"/>
+          <w:color w:val="201A1B"/>
+          <w:sz w:val="20"/>
+          <w:szCs w:val="20"/>
+          <w:shd w:val="clear" w:color="auto" w:fill="FFFFFF"/>
+        </w:rPr>
+        <w:t>,</w:t>
+      </w:r>
+      <w:r>
+        <w:rPr>
+          <w:rStyle w:val="apple-converted-space"/>
+          <w:rFonts w:ascii="Courier New" w:hAnsi="Courier New" w:cs="Courier New"/>
+          <w:color w:val="201A1B"/>
+          <w:sz w:val="20"/>
+          <w:szCs w:val="20"/>
+          <w:shd w:val="clear" w:color="auto" w:fill="FFFFFF"/>
+        </w:rPr>
+        <w:t> </w:t>
+      </w:r>
+      <w:proofErr w:type="spellStart"/>
+      <w:r>
+        <w:rPr>
+          <w:rStyle w:val="CdigoHTML"/>
+          <w:rFonts w:eastAsiaTheme="minorHAnsi"/>
+          <w:color w:val="201A1B"/>
+          <w:shd w:val="clear" w:color="auto" w:fill="F5F5F5"/>
+        </w:rPr>
+        <w:t>right</w:t>
+      </w:r>
+      <w:proofErr w:type="spellEnd"/>
+      <w:r>
+        <w:rPr>
+          <w:rFonts w:ascii="Courier New" w:hAnsi="Courier New" w:cs="Courier New"/>
+          <w:color w:val="201A1B"/>
+          <w:sz w:val="20"/>
+          <w:szCs w:val="20"/>
+          <w:shd w:val="clear" w:color="auto" w:fill="FFFFFF"/>
+        </w:rPr>
+        <w:t>,</w:t>
+      </w:r>
+      <w:r>
+        <w:rPr>
+          <w:rStyle w:val="apple-converted-space"/>
+          <w:rFonts w:ascii="Courier New" w:hAnsi="Courier New" w:cs="Courier New"/>
+          <w:color w:val="201A1B"/>
+          <w:sz w:val="20"/>
+          <w:szCs w:val="20"/>
+          <w:shd w:val="clear" w:color="auto" w:fill="FFFFFF"/>
+        </w:rPr>
+        <w:t> </w:t>
+      </w:r>
+      <w:proofErr w:type="spellStart"/>
+      <w:r>
+        <w:rPr>
+          <w:rStyle w:val="CdigoHTML"/>
+          <w:rFonts w:eastAsiaTheme="minorHAnsi"/>
+          <w:color w:val="201A1B"/>
+          <w:shd w:val="clear" w:color="auto" w:fill="F5F5F5"/>
+        </w:rPr>
+        <w:t>bottom</w:t>
+      </w:r>
+      <w:proofErr w:type="spellEnd"/>
+      <w:r>
+        <w:rPr>
+          <w:rStyle w:val="apple-converted-space"/>
+          <w:rFonts w:ascii="Courier New" w:hAnsi="Courier New" w:cs="Courier New"/>
+          <w:color w:val="201A1B"/>
+          <w:sz w:val="20"/>
+          <w:szCs w:val="20"/>
+          <w:shd w:val="clear" w:color="auto" w:fill="FFFFFF"/>
+        </w:rPr>
+        <w:t> </w:t>
+      </w:r>
+      <w:r>
+        <w:rPr>
+          <w:rFonts w:ascii="Courier New" w:hAnsi="Courier New" w:cs="Courier New"/>
+          <w:color w:val="201A1B"/>
+          <w:sz w:val="20"/>
+          <w:szCs w:val="20"/>
+          <w:shd w:val="clear" w:color="auto" w:fill="FFFFFF"/>
+        </w:rPr>
+        <w:t>y</w:t>
+      </w:r>
+      <w:r>
+        <w:rPr>
+          <w:rStyle w:val="apple-converted-space"/>
+          <w:rFonts w:ascii="Courier New" w:hAnsi="Courier New" w:cs="Courier New"/>
+          <w:color w:val="201A1B"/>
+          <w:sz w:val="20"/>
+          <w:szCs w:val="20"/>
+          <w:shd w:val="clear" w:color="auto" w:fill="FFFFFF"/>
+        </w:rPr>
+        <w:t> </w:t>
+      </w:r>
+      <w:proofErr w:type="spellStart"/>
+      <w:r>
+        <w:rPr>
+          <w:rStyle w:val="CdigoHTML"/>
+          <w:rFonts w:eastAsiaTheme="minorHAnsi"/>
+          <w:color w:val="201A1B"/>
+          <w:shd w:val="clear" w:color="auto" w:fill="F5F5F5"/>
+        </w:rPr>
+        <w:t>left</w:t>
+      </w:r>
+      <w:proofErr w:type="spellEnd"/>
+      <w:r>
+        <w:rPr>
+          <w:rFonts w:ascii="Courier New" w:hAnsi="Courier New" w:cs="Courier New"/>
+          <w:color w:val="201A1B"/>
+          <w:sz w:val="20"/>
+          <w:szCs w:val="20"/>
+          <w:shd w:val="clear" w:color="auto" w:fill="FFFFFF"/>
+        </w:rPr>
+        <w:t>.</w:t>
+      </w:r>
+    </w:p>
+    <w:p>
+      <w:pPr>
+        <w:shd w:val="clear" w:color="auto" w:fill="FFFFFF" w:themeFill="background1"/>
+        <w:jc w:val="both"/>
+        <w:rPr>
+          <w:rFonts w:ascii="Courier New" w:hAnsi="Courier New" w:cs="Courier New"/>
+          <w:sz w:val="20"/>
+          <w:szCs w:val="20"/>
+        </w:rPr>
+      </w:pPr>
+      <w:proofErr w:type="spellStart"/>
+      <w:r>
+        <w:rPr>
+          <w:rFonts w:ascii="Courier New" w:hAnsi="Courier New" w:cs="Courier New"/>
+          <w:sz w:val="20"/>
+          <w:szCs w:val="20"/>
+        </w:rPr>
+        <w:lastRenderedPageBreak/>
+        <w:t>Busqueda</w:t>
+      </w:r>
+      <w:proofErr w:type="spellEnd"/>
+      <w:r>
+        <w:rPr>
+          <w:rFonts w:ascii="Courier New" w:hAnsi="Courier New" w:cs="Courier New"/>
+          <w:sz w:val="20"/>
+          <w:szCs w:val="20"/>
+        </w:rPr>
+        <w:t xml:space="preserve"> del elemento contenedor de referencia del elemento posicionado:</w:t>
+      </w:r>
+    </w:p>
+    <w:p>
+      <w:pPr>
+        <w:shd w:val="clear" w:color="auto" w:fill="FFFFFF" w:themeFill="background1"/>
+        <w:jc w:val="both"/>
+        <w:rPr>
+          <w:rFonts w:ascii="Courier New" w:hAnsi="Courier New" w:cs="Courier New"/>
+          <w:sz w:val="20"/>
+          <w:szCs w:val="20"/>
+        </w:rPr>
+      </w:pPr>
+      <w:r>
+        <w:rPr>
+          <w:rFonts w:ascii="Courier New" w:hAnsi="Courier New" w:cs="Courier New"/>
+          <w:sz w:val="20"/>
+          <w:szCs w:val="20"/>
+        </w:rPr>
+        <w:t xml:space="preserve">Se busca sobre los elementos contenedores más próximos, aquel cuyo posicionamientos es distinto de </w:t>
+      </w:r>
+      <w:proofErr w:type="spellStart"/>
+      <w:r>
+        <w:rPr>
+          <w:rFonts w:ascii="Courier New" w:hAnsi="Courier New" w:cs="Courier New"/>
+          <w:sz w:val="20"/>
+          <w:szCs w:val="20"/>
+        </w:rPr>
+        <w:t>static</w:t>
+      </w:r>
+      <w:proofErr w:type="spellEnd"/>
+      <w:r>
+        <w:rPr>
+          <w:rFonts w:ascii="Courier New" w:hAnsi="Courier New" w:cs="Courier New"/>
+          <w:sz w:val="20"/>
+          <w:szCs w:val="20"/>
+        </w:rPr>
+        <w:t xml:space="preserve">, en el caso de llegar a </w:t>
+      </w:r>
+      <w:proofErr w:type="spellStart"/>
+      <w:r>
+        <w:rPr>
+          <w:rFonts w:ascii="Courier New" w:hAnsi="Courier New" w:cs="Courier New"/>
+          <w:sz w:val="20"/>
+          <w:szCs w:val="20"/>
+        </w:rPr>
+        <w:t>body</w:t>
+      </w:r>
+      <w:proofErr w:type="spellEnd"/>
+      <w:r>
+        <w:rPr>
+          <w:rFonts w:ascii="Courier New" w:hAnsi="Courier New" w:cs="Courier New"/>
+          <w:sz w:val="20"/>
+          <w:szCs w:val="20"/>
+        </w:rPr>
+        <w:t xml:space="preserve">. Si no se encuentra ninguno, se tomará como referencia la ventana del navegador no el </w:t>
+      </w:r>
+      <w:proofErr w:type="spellStart"/>
+      <w:r>
+        <w:rPr>
+          <w:rFonts w:ascii="Courier New" w:hAnsi="Courier New" w:cs="Courier New"/>
+          <w:sz w:val="20"/>
+          <w:szCs w:val="20"/>
+        </w:rPr>
+        <w:t>body</w:t>
+      </w:r>
+      <w:proofErr w:type="spellEnd"/>
+      <w:r>
+        <w:rPr>
+          <w:rFonts w:ascii="Courier New" w:hAnsi="Courier New" w:cs="Courier New"/>
+          <w:sz w:val="20"/>
+          <w:szCs w:val="20"/>
+        </w:rPr>
+        <w:t>.</w:t>
+      </w:r>
+    </w:p>
+    <w:p>
+      <w:pPr>
+        <w:shd w:val="clear" w:color="auto" w:fill="FFFFFF"/>
+        <w:spacing w:before="63" w:after="252" w:line="240" w:lineRule="auto"/>
+        <w:jc w:val="both"/>
+        <w:rPr>
+          <w:rFonts w:ascii="Courier New" w:eastAsia="Times New Roman" w:hAnsi="Courier New" w:cs="Courier New"/>
+          <w:color w:val="201A1B"/>
+          <w:sz w:val="20"/>
+          <w:szCs w:val="20"/>
+          <w:lang w:eastAsia="es-ES"/>
+        </w:rPr>
+      </w:pPr>
+      <w:r>
+        <w:rPr>
+          <w:rFonts w:ascii="Courier New" w:eastAsia="Times New Roman" w:hAnsi="Courier New" w:cs="Courier New"/>
+          <w:color w:val="201A1B"/>
+          <w:sz w:val="20"/>
+          <w:szCs w:val="20"/>
+          <w:lang w:eastAsia="es-ES"/>
+        </w:rPr>
+        <w:t>Una vez determinada la referencia del posicionamiento absoluto, la interpretación de los valores de las propiedades </w:t>
+      </w:r>
+      <w:r>
+        <w:rPr>
+          <w:rFonts w:ascii="Courier New" w:eastAsia="Times New Roman" w:hAnsi="Courier New" w:cs="Courier New"/>
+          <w:color w:val="201A1B"/>
+          <w:sz w:val="20"/>
+          <w:szCs w:val="20"/>
+          <w:shd w:val="clear" w:color="auto" w:fill="F5F5F5"/>
+          <w:lang w:eastAsia="es-ES"/>
+        </w:rPr>
+        <w:t>top</w:t>
+      </w:r>
+      <w:r>
+        <w:rPr>
+          <w:rFonts w:ascii="Courier New" w:eastAsia="Times New Roman" w:hAnsi="Courier New" w:cs="Courier New"/>
+          <w:color w:val="201A1B"/>
+          <w:sz w:val="20"/>
+          <w:szCs w:val="20"/>
+          <w:lang w:eastAsia="es-ES"/>
+        </w:rPr>
+        <w:t>, </w:t>
+      </w:r>
+      <w:proofErr w:type="spellStart"/>
+      <w:r>
+        <w:rPr>
+          <w:rFonts w:ascii="Courier New" w:eastAsia="Times New Roman" w:hAnsi="Courier New" w:cs="Courier New"/>
+          <w:color w:val="201A1B"/>
+          <w:sz w:val="20"/>
+          <w:szCs w:val="20"/>
+          <w:shd w:val="clear" w:color="auto" w:fill="F5F5F5"/>
+          <w:lang w:eastAsia="es-ES"/>
+        </w:rPr>
+        <w:t>right</w:t>
+      </w:r>
+      <w:proofErr w:type="spellEnd"/>
+      <w:r>
+        <w:rPr>
+          <w:rFonts w:ascii="Courier New" w:eastAsia="Times New Roman" w:hAnsi="Courier New" w:cs="Courier New"/>
+          <w:color w:val="201A1B"/>
+          <w:sz w:val="20"/>
+          <w:szCs w:val="20"/>
+          <w:lang w:eastAsia="es-ES"/>
+        </w:rPr>
+        <w:t>, </w:t>
+      </w:r>
+      <w:proofErr w:type="spellStart"/>
+      <w:r>
+        <w:rPr>
+          <w:rFonts w:ascii="Courier New" w:eastAsia="Times New Roman" w:hAnsi="Courier New" w:cs="Courier New"/>
+          <w:color w:val="201A1B"/>
+          <w:sz w:val="20"/>
+          <w:szCs w:val="20"/>
+          <w:shd w:val="clear" w:color="auto" w:fill="F5F5F5"/>
+          <w:lang w:eastAsia="es-ES"/>
+        </w:rPr>
+        <w:t>bottom</w:t>
+      </w:r>
+      <w:proofErr w:type="spellEnd"/>
+      <w:r>
+        <w:rPr>
+          <w:rFonts w:ascii="Courier New" w:eastAsia="Times New Roman" w:hAnsi="Courier New" w:cs="Courier New"/>
+          <w:color w:val="201A1B"/>
+          <w:sz w:val="20"/>
+          <w:szCs w:val="20"/>
+          <w:lang w:eastAsia="es-ES"/>
+        </w:rPr>
+        <w:t> y </w:t>
+      </w:r>
+      <w:proofErr w:type="spellStart"/>
+      <w:r>
+        <w:rPr>
+          <w:rFonts w:ascii="Courier New" w:eastAsia="Times New Roman" w:hAnsi="Courier New" w:cs="Courier New"/>
+          <w:color w:val="201A1B"/>
+          <w:sz w:val="20"/>
+          <w:szCs w:val="20"/>
+          <w:shd w:val="clear" w:color="auto" w:fill="F5F5F5"/>
+          <w:lang w:eastAsia="es-ES"/>
+        </w:rPr>
+        <w:t>left</w:t>
+      </w:r>
+      <w:proofErr w:type="spellEnd"/>
+      <w:r>
+        <w:rPr>
+          <w:rFonts w:ascii="Courier New" w:eastAsia="Times New Roman" w:hAnsi="Courier New" w:cs="Courier New"/>
+          <w:color w:val="201A1B"/>
+          <w:sz w:val="20"/>
+          <w:szCs w:val="20"/>
+          <w:lang w:eastAsia="es-ES"/>
+        </w:rPr>
+        <w:t> se realiza como sigue:</w:t>
+      </w:r>
+    </w:p>
+    <w:p>
+      <w:pPr>
+        <w:numPr>
+          <w:ilvl w:val="0"/>
+          <w:numId w:val="11"/>
+        </w:numPr>
+        <w:shd w:val="clear" w:color="auto" w:fill="FFFFFF"/>
+        <w:spacing w:before="100" w:beforeAutospacing="1" w:after="240" w:line="240" w:lineRule="auto"/>
+        <w:ind w:left="480"/>
+        <w:jc w:val="both"/>
+        <w:rPr>
+          <w:rFonts w:ascii="Courier New" w:eastAsia="Times New Roman" w:hAnsi="Courier New" w:cs="Courier New"/>
+          <w:color w:val="201A1B"/>
+          <w:sz w:val="20"/>
+          <w:szCs w:val="20"/>
+          <w:lang w:eastAsia="es-ES"/>
+        </w:rPr>
+      </w:pPr>
+      <w:r>
+        <w:rPr>
+          <w:rFonts w:ascii="Courier New" w:eastAsia="Times New Roman" w:hAnsi="Courier New" w:cs="Courier New"/>
+          <w:color w:val="201A1B"/>
+          <w:sz w:val="20"/>
+          <w:szCs w:val="20"/>
+          <w:lang w:eastAsia="es-ES"/>
+        </w:rPr>
+        <w:t>El valor de la propiedad </w:t>
+      </w:r>
+      <w:r>
+        <w:rPr>
+          <w:rFonts w:ascii="Courier New" w:eastAsia="Times New Roman" w:hAnsi="Courier New" w:cs="Courier New"/>
+          <w:color w:val="201A1B"/>
+          <w:sz w:val="20"/>
+          <w:szCs w:val="20"/>
+          <w:shd w:val="clear" w:color="auto" w:fill="F5F5F5"/>
+          <w:lang w:eastAsia="es-ES"/>
+        </w:rPr>
+        <w:t>top</w:t>
+      </w:r>
+      <w:r>
+        <w:rPr>
+          <w:rFonts w:ascii="Courier New" w:eastAsia="Times New Roman" w:hAnsi="Courier New" w:cs="Courier New"/>
+          <w:color w:val="201A1B"/>
+          <w:sz w:val="20"/>
+          <w:szCs w:val="20"/>
+          <w:lang w:eastAsia="es-ES"/>
+        </w:rPr>
+        <w:t> indica el desplazamiento desde el borde superior de la caja hasta el borde superior del elemento contenedor que se utiliza como referencia.</w:t>
+      </w:r>
+    </w:p>
+    <w:p>
+      <w:pPr>
+        <w:numPr>
+          <w:ilvl w:val="0"/>
+          <w:numId w:val="11"/>
+        </w:numPr>
+        <w:shd w:val="clear" w:color="auto" w:fill="FFFFFF"/>
+        <w:spacing w:before="100" w:beforeAutospacing="1" w:after="240" w:line="240" w:lineRule="auto"/>
+        <w:ind w:left="480"/>
+        <w:jc w:val="both"/>
+        <w:rPr>
+          <w:rFonts w:ascii="Courier New" w:eastAsia="Times New Roman" w:hAnsi="Courier New" w:cs="Courier New"/>
+          <w:color w:val="201A1B"/>
+          <w:sz w:val="20"/>
+          <w:szCs w:val="20"/>
+          <w:lang w:eastAsia="es-ES"/>
+        </w:rPr>
+      </w:pPr>
+      <w:r>
+        <w:rPr>
+          <w:rFonts w:ascii="Courier New" w:eastAsia="Times New Roman" w:hAnsi="Courier New" w:cs="Courier New"/>
+          <w:color w:val="201A1B"/>
+          <w:sz w:val="20"/>
+          <w:szCs w:val="20"/>
+          <w:lang w:eastAsia="es-ES"/>
+        </w:rPr>
+        <w:t>El valor de la propiedad </w:t>
+      </w:r>
+      <w:proofErr w:type="spellStart"/>
+      <w:r>
+        <w:rPr>
+          <w:rFonts w:ascii="Courier New" w:eastAsia="Times New Roman" w:hAnsi="Courier New" w:cs="Courier New"/>
+          <w:color w:val="201A1B"/>
+          <w:sz w:val="20"/>
+          <w:szCs w:val="20"/>
+          <w:shd w:val="clear" w:color="auto" w:fill="F5F5F5"/>
+          <w:lang w:eastAsia="es-ES"/>
+        </w:rPr>
+        <w:t>right</w:t>
+      </w:r>
+      <w:proofErr w:type="spellEnd"/>
+      <w:r>
+        <w:rPr>
+          <w:rFonts w:ascii="Courier New" w:eastAsia="Times New Roman" w:hAnsi="Courier New" w:cs="Courier New"/>
+          <w:color w:val="201A1B"/>
+          <w:sz w:val="20"/>
+          <w:szCs w:val="20"/>
+          <w:lang w:eastAsia="es-ES"/>
+        </w:rPr>
+        <w:t> indica el desplazamiento desde el borde derecho de la caja hasta el borde derecho del elemento contenedor que se utiliza como referencia.</w:t>
+      </w:r>
+    </w:p>
+    <w:p>
+      <w:pPr>
+        <w:numPr>
+          <w:ilvl w:val="0"/>
+          <w:numId w:val="11"/>
+        </w:numPr>
+        <w:shd w:val="clear" w:color="auto" w:fill="FFFFFF"/>
+        <w:spacing w:before="100" w:beforeAutospacing="1" w:after="240" w:line="240" w:lineRule="auto"/>
+        <w:ind w:left="480"/>
+        <w:jc w:val="both"/>
+        <w:rPr>
+          <w:rFonts w:ascii="Courier New" w:eastAsia="Times New Roman" w:hAnsi="Courier New" w:cs="Courier New"/>
+          <w:color w:val="201A1B"/>
+          <w:sz w:val="20"/>
+          <w:szCs w:val="20"/>
+          <w:lang w:eastAsia="es-ES"/>
+        </w:rPr>
+      </w:pPr>
+      <w:r>
+        <w:rPr>
+          <w:rFonts w:ascii="Courier New" w:eastAsia="Times New Roman" w:hAnsi="Courier New" w:cs="Courier New"/>
+          <w:color w:val="201A1B"/>
+          <w:sz w:val="20"/>
+          <w:szCs w:val="20"/>
+          <w:lang w:eastAsia="es-ES"/>
+        </w:rPr>
+        <w:t>El valor de la propiedad </w:t>
+      </w:r>
+      <w:proofErr w:type="spellStart"/>
+      <w:r>
+        <w:rPr>
+          <w:rFonts w:ascii="Courier New" w:eastAsia="Times New Roman" w:hAnsi="Courier New" w:cs="Courier New"/>
+          <w:color w:val="201A1B"/>
+          <w:sz w:val="20"/>
+          <w:szCs w:val="20"/>
+          <w:shd w:val="clear" w:color="auto" w:fill="F5F5F5"/>
+          <w:lang w:eastAsia="es-ES"/>
+        </w:rPr>
+        <w:t>bottom</w:t>
+      </w:r>
+      <w:proofErr w:type="spellEnd"/>
+      <w:r>
+        <w:rPr>
+          <w:rFonts w:ascii="Courier New" w:eastAsia="Times New Roman" w:hAnsi="Courier New" w:cs="Courier New"/>
+          <w:color w:val="201A1B"/>
+          <w:sz w:val="20"/>
+          <w:szCs w:val="20"/>
+          <w:lang w:eastAsia="es-ES"/>
+        </w:rPr>
+        <w:t> indica el desplazamiento desde el borde inferior de la caja hasta el borde inferior del elemento contenedor que se utiliza como referencia.</w:t>
+      </w:r>
+    </w:p>
+    <w:p>
+      <w:pPr>
+        <w:numPr>
+          <w:ilvl w:val="0"/>
+          <w:numId w:val="11"/>
+        </w:numPr>
+        <w:shd w:val="clear" w:color="auto" w:fill="FFFFFF"/>
+        <w:spacing w:before="100" w:beforeAutospacing="1" w:after="240" w:line="240" w:lineRule="auto"/>
+        <w:ind w:left="480"/>
+        <w:jc w:val="both"/>
+        <w:rPr>
+          <w:rFonts w:ascii="Courier New" w:eastAsia="Times New Roman" w:hAnsi="Courier New" w:cs="Courier New"/>
+          <w:color w:val="201A1B"/>
+          <w:sz w:val="20"/>
+          <w:szCs w:val="20"/>
+          <w:lang w:eastAsia="es-ES"/>
+        </w:rPr>
+      </w:pPr>
+      <w:r>
+        <w:rPr>
+          <w:rFonts w:ascii="Courier New" w:eastAsia="Times New Roman" w:hAnsi="Courier New" w:cs="Courier New"/>
+          <w:color w:val="201A1B"/>
+          <w:sz w:val="20"/>
+          <w:szCs w:val="20"/>
+          <w:lang w:eastAsia="es-ES"/>
+        </w:rPr>
+        <w:t>El valor de la propiedad </w:t>
+      </w:r>
+      <w:proofErr w:type="spellStart"/>
+      <w:r>
+        <w:rPr>
+          <w:rFonts w:ascii="Courier New" w:eastAsia="Times New Roman" w:hAnsi="Courier New" w:cs="Courier New"/>
+          <w:color w:val="201A1B"/>
+          <w:sz w:val="20"/>
+          <w:szCs w:val="20"/>
+          <w:shd w:val="clear" w:color="auto" w:fill="F5F5F5"/>
+          <w:lang w:eastAsia="es-ES"/>
+        </w:rPr>
+        <w:t>left</w:t>
+      </w:r>
+      <w:proofErr w:type="spellEnd"/>
+      <w:r>
+        <w:rPr>
+          <w:rFonts w:ascii="Courier New" w:eastAsia="Times New Roman" w:hAnsi="Courier New" w:cs="Courier New"/>
+          <w:color w:val="201A1B"/>
+          <w:sz w:val="20"/>
+          <w:szCs w:val="20"/>
+          <w:lang w:eastAsia="es-ES"/>
+        </w:rPr>
+        <w:t> indica el desplazamiento desde el borde izquierdo de la caja hasta el borde izquierdo del elemento contenedor que se utiliza como referencia.</w:t>
+      </w:r>
+    </w:p>
+    <w:p>
+      <w:pPr>
+        <w:shd w:val="clear" w:color="auto" w:fill="FFFFFF" w:themeFill="background1"/>
+        <w:jc w:val="both"/>
+        <w:rPr>
+          <w:rFonts w:ascii="Courier New" w:hAnsi="Courier New" w:cs="Courier New"/>
+          <w:sz w:val="20"/>
+          <w:szCs w:val="20"/>
+        </w:rPr>
+      </w:pPr>
     </w:p>
     <w:p>
       <w:pPr>
@@ -20608,6 +21451,155 @@
     </w:lvl>
   </w:abstractNum>
   <w:abstractNum w:abstractNumId="9">
+    <w:nsid w:val="58CB3B84"/>
+    <w:multiLevelType w:val="multilevel"/>
+    <w:tmpl w:val="EA7C4C34"/>
+    <w:lvl w:ilvl="0">
+      <w:start w:val="1"/>
+      <w:numFmt w:val="bullet"/>
+      <w:lvlText w:val=""/>
+      <w:lvlJc w:val="left"/>
+      <w:pPr>
+        <w:tabs>
+          <w:tab w:val="num" w:pos="720"/>
+        </w:tabs>
+        <w:ind w:left="720" w:hanging="360"/>
+      </w:pPr>
+      <w:rPr>
+        <w:rFonts w:ascii="Symbol" w:hAnsi="Symbol" w:hint="default"/>
+        <w:sz w:val="20"/>
+      </w:rPr>
+    </w:lvl>
+    <w:lvl w:ilvl="1" w:tentative="1">
+      <w:start w:val="1"/>
+      <w:numFmt w:val="bullet"/>
+      <w:lvlText w:val="o"/>
+      <w:lvlJc w:val="left"/>
+      <w:pPr>
+        <w:tabs>
+          <w:tab w:val="num" w:pos="1440"/>
+        </w:tabs>
+        <w:ind w:left="1440" w:hanging="360"/>
+      </w:pPr>
+      <w:rPr>
+        <w:rFonts w:ascii="Courier New" w:hAnsi="Courier New" w:hint="default"/>
+        <w:sz w:val="20"/>
+      </w:rPr>
+    </w:lvl>
+    <w:lvl w:ilvl="2" w:tentative="1">
+      <w:start w:val="1"/>
+      <w:numFmt w:val="bullet"/>
+      <w:lvlText w:val=""/>
+      <w:lvlJc w:val="left"/>
+      <w:pPr>
+        <w:tabs>
+          <w:tab w:val="num" w:pos="2160"/>
+        </w:tabs>
+        <w:ind w:left="2160" w:hanging="360"/>
+      </w:pPr>
+      <w:rPr>
+        <w:rFonts w:ascii="Wingdings" w:hAnsi="Wingdings" w:hint="default"/>
+        <w:sz w:val="20"/>
+      </w:rPr>
+    </w:lvl>
+    <w:lvl w:ilvl="3" w:tentative="1">
+      <w:start w:val="1"/>
+      <w:numFmt w:val="bullet"/>
+      <w:lvlText w:val=""/>
+      <w:lvlJc w:val="left"/>
+      <w:pPr>
+        <w:tabs>
+          <w:tab w:val="num" w:pos="2880"/>
+        </w:tabs>
+        <w:ind w:left="2880" w:hanging="360"/>
+      </w:pPr>
+      <w:rPr>
+        <w:rFonts w:ascii="Wingdings" w:hAnsi="Wingdings" w:hint="default"/>
+        <w:sz w:val="20"/>
+      </w:rPr>
+    </w:lvl>
+    <w:lvl w:ilvl="4" w:tentative="1">
+      <w:start w:val="1"/>
+      <w:numFmt w:val="bullet"/>
+      <w:lvlText w:val=""/>
+      <w:lvlJc w:val="left"/>
+      <w:pPr>
+        <w:tabs>
+          <w:tab w:val="num" w:pos="3600"/>
+        </w:tabs>
+        <w:ind w:left="3600" w:hanging="360"/>
+      </w:pPr>
+      <w:rPr>
+        <w:rFonts w:ascii="Wingdings" w:hAnsi="Wingdings" w:hint="default"/>
+        <w:sz w:val="20"/>
+      </w:rPr>
+    </w:lvl>
+    <w:lvl w:ilvl="5" w:tentative="1">
+      <w:start w:val="1"/>
+      <w:numFmt w:val="bullet"/>
+      <w:lvlText w:val=""/>
+      <w:lvlJc w:val="left"/>
+      <w:pPr>
+        <w:tabs>
+          <w:tab w:val="num" w:pos="4320"/>
+        </w:tabs>
+        <w:ind w:left="4320" w:hanging="360"/>
+      </w:pPr>
+      <w:rPr>
+        <w:rFonts w:ascii="Wingdings" w:hAnsi="Wingdings" w:hint="default"/>
+        <w:sz w:val="20"/>
+      </w:rPr>
+    </w:lvl>
+    <w:lvl w:ilvl="6" w:tentative="1">
+      <w:start w:val="1"/>
+      <w:numFmt w:val="bullet"/>
+      <w:lvlText w:val=""/>
+      <w:lvlJc w:val="left"/>
+      <w:pPr>
+        <w:tabs>
+          <w:tab w:val="num" w:pos="5040"/>
+        </w:tabs>
+        <w:ind w:left="5040" w:hanging="360"/>
+      </w:pPr>
+      <w:rPr>
+        <w:rFonts w:ascii="Wingdings" w:hAnsi="Wingdings" w:hint="default"/>
+        <w:sz w:val="20"/>
+      </w:rPr>
+    </w:lvl>
+    <w:lvl w:ilvl="7" w:tentative="1">
+      <w:start w:val="1"/>
+      <w:numFmt w:val="bullet"/>
+      <w:lvlText w:val=""/>
+      <w:lvlJc w:val="left"/>
+      <w:pPr>
+        <w:tabs>
+          <w:tab w:val="num" w:pos="5760"/>
+        </w:tabs>
+        <w:ind w:left="5760" w:hanging="360"/>
+      </w:pPr>
+      <w:rPr>
+        <w:rFonts w:ascii="Wingdings" w:hAnsi="Wingdings" w:hint="default"/>
+        <w:sz w:val="20"/>
+      </w:rPr>
+    </w:lvl>
+    <w:lvl w:ilvl="8" w:tentative="1">
+      <w:start w:val="1"/>
+      <w:numFmt w:val="bullet"/>
+      <w:lvlText w:val=""/>
+      <w:lvlJc w:val="left"/>
+      <w:pPr>
+        <w:tabs>
+          <w:tab w:val="num" w:pos="6480"/>
+        </w:tabs>
+        <w:ind w:left="6480" w:hanging="360"/>
+      </w:pPr>
+      <w:rPr>
+        <w:rFonts w:ascii="Wingdings" w:hAnsi="Wingdings" w:hint="default"/>
+        <w:sz w:val="20"/>
+      </w:rPr>
+    </w:lvl>
+  </w:abstractNum>
+  <w:abstractNum w:abstractNumId="10">
     <w:nsid w:val="60864258"/>
     <w:multiLevelType w:val="multilevel"/>
     <w:tmpl w:val="D24C31A8"/>
@@ -20781,10 +21773,13 @@
     <w:abstractNumId w:val="0"/>
   </w:num>
   <w:num w:numId="9">
-    <w:abstractNumId w:val="9"/>
+    <w:abstractNumId w:val="10"/>
   </w:num>
   <w:num w:numId="10">
     <w:abstractNumId w:val="8"/>
+  </w:num>
+  <w:num w:numId="11">
+    <w:abstractNumId w:val="9"/>
   </w:num>
 </w:numbering>
 </file>
@@ -21168,8 +22163,8 @@
       <w:szCs w:val="16"/>
     </w:rPr>
   </w:style>
-  <w:style w:type="paragraph" w:customStyle="1" w:styleId="caption">
-    <w:name w:val="caption"/>
+  <w:style w:type="paragraph" w:customStyle="1" w:styleId="Epgrafe1">
+    <w:name w:val="Epígrafe1"/>
     <w:basedOn w:val="Normal"/>
     <w:rsid w:val="001C6AD0"/>
     <w:pPr>
@@ -21587,8 +22582,8 @@
       <w:szCs w:val="16"/>
     </w:rPr>
   </w:style>
-  <w:style w:type="paragraph" w:customStyle="1" w:styleId="caption">
-    <w:name w:val="caption"/>
+  <w:style w:type="paragraph" w:customStyle="1" w:styleId="Epgrafe1">
+    <w:name w:val="Epígrafe1"/>
     <w:basedOn w:val="Normal"/>
     <w:rsid w:val="001C6AD0"/>
     <w:pPr>

</xml_diff>

<commit_message>
commit para CssApuntes.docx, absoluto2/3 y fijo.html"
</commit_message>
<xml_diff>
--- a/software/CSS/CssApuntes.docx
+++ b/software/CSS/CssApuntes.docx
@@ -571,17 +571,17 @@
           <w:color w:val="333333"/>
           <w:sz w:val="20"/>
           <w:szCs w:val="20"/>
-          <w:lang w:eastAsia="es-ES"/>
-        </w:rPr>
-      </w:pPr>
-      <w:r>
-        <w:rPr>
-          <w:rFonts w:ascii="Courier New" w:eastAsia="Times New Roman" w:hAnsi="Courier New" w:cs="Courier New"/>
-          <w:color w:val="333333"/>
-          <w:sz w:val="20"/>
-          <w:szCs w:val="20"/>
           <w:lang w:val="en-US" w:eastAsia="es-ES"/>
         </w:rPr>
+      </w:pPr>
+      <w:r>
+        <w:rPr>
+          <w:rFonts w:ascii="Courier New" w:eastAsia="Times New Roman" w:hAnsi="Courier New" w:cs="Courier New"/>
+          <w:color w:val="333333"/>
+          <w:sz w:val="20"/>
+          <w:szCs w:val="20"/>
+          <w:lang w:val="en-US" w:eastAsia="es-ES"/>
+        </w:rPr>
         <w:t xml:space="preserve">  </w:t>
       </w:r>
       <w:proofErr w:type="gramStart"/>
@@ -591,7 +591,7 @@
           <w:color w:val="333333"/>
           <w:sz w:val="20"/>
           <w:szCs w:val="20"/>
-          <w:lang w:eastAsia="es-ES"/>
+          <w:lang w:val="en-US" w:eastAsia="es-ES"/>
         </w:rPr>
         <w:t>color</w:t>
       </w:r>
@@ -602,7 +602,7 @@
           <w:color w:val="333333"/>
           <w:sz w:val="20"/>
           <w:szCs w:val="20"/>
-          <w:lang w:eastAsia="es-ES"/>
+          <w:lang w:val="en-US" w:eastAsia="es-ES"/>
         </w:rPr>
         <w:t>:#0000ff;</w:t>
       </w:r>
@@ -640,16 +640,16 @@
           <w:color w:val="333333"/>
           <w:sz w:val="20"/>
           <w:szCs w:val="20"/>
-          <w:lang w:eastAsia="es-ES"/>
-        </w:rPr>
-      </w:pPr>
-      <w:r>
-        <w:rPr>
-          <w:rFonts w:ascii="Courier New" w:eastAsia="Times New Roman" w:hAnsi="Courier New" w:cs="Courier New"/>
-          <w:color w:val="333333"/>
-          <w:sz w:val="20"/>
-          <w:szCs w:val="20"/>
-          <w:lang w:eastAsia="es-ES"/>
+          <w:lang w:val="en-US" w:eastAsia="es-ES"/>
+        </w:rPr>
+      </w:pPr>
+      <w:r>
+        <w:rPr>
+          <w:rFonts w:ascii="Courier New" w:eastAsia="Times New Roman" w:hAnsi="Courier New" w:cs="Courier New"/>
+          <w:color w:val="333333"/>
+          <w:sz w:val="20"/>
+          <w:szCs w:val="20"/>
+          <w:lang w:val="en-US" w:eastAsia="es-ES"/>
         </w:rPr>
         <w:t>}</w:t>
       </w:r>
@@ -687,42 +687,18 @@
           <w:color w:val="333333"/>
           <w:sz w:val="20"/>
           <w:szCs w:val="20"/>
-          <w:lang w:eastAsia="es-ES"/>
-        </w:rPr>
-      </w:pPr>
-      <w:r>
-        <w:rPr>
-          <w:rFonts w:ascii="Courier New" w:eastAsia="Times New Roman" w:hAnsi="Courier New" w:cs="Courier New"/>
-          <w:color w:val="333333"/>
-          <w:sz w:val="20"/>
-          <w:szCs w:val="20"/>
-          <w:lang w:eastAsia="es-ES"/>
-        </w:rPr>
-        <w:t>&lt;/</w:t>
-      </w:r>
-      <w:proofErr w:type="spellStart"/>
-      <w:proofErr w:type="gramStart"/>
-      <w:r>
-        <w:rPr>
-          <w:rFonts w:ascii="Courier New" w:eastAsia="Times New Roman" w:hAnsi="Courier New" w:cs="Courier New"/>
-          <w:color w:val="333333"/>
-          <w:sz w:val="20"/>
-          <w:szCs w:val="20"/>
-          <w:lang w:eastAsia="es-ES"/>
-        </w:rPr>
-        <w:t>style</w:t>
-      </w:r>
-      <w:proofErr w:type="spellEnd"/>
-      <w:proofErr w:type="gramEnd"/>
-      <w:r>
-        <w:rPr>
-          <w:rFonts w:ascii="Courier New" w:eastAsia="Times New Roman" w:hAnsi="Courier New" w:cs="Courier New"/>
-          <w:color w:val="333333"/>
-          <w:sz w:val="20"/>
-          <w:szCs w:val="20"/>
-          <w:lang w:eastAsia="es-ES"/>
-        </w:rPr>
-        <w:t>&gt;</w:t>
+          <w:lang w:val="en-US" w:eastAsia="es-ES"/>
+        </w:rPr>
+      </w:pPr>
+      <w:r>
+        <w:rPr>
+          <w:rFonts w:ascii="Courier New" w:eastAsia="Times New Roman" w:hAnsi="Courier New" w:cs="Courier New"/>
+          <w:color w:val="333333"/>
+          <w:sz w:val="20"/>
+          <w:szCs w:val="20"/>
+          <w:lang w:val="en-US" w:eastAsia="es-ES"/>
+        </w:rPr>
+        <w:t>&lt;/style&gt;</w:t>
       </w:r>
     </w:p>
     <w:p>
@@ -1579,30 +1555,122 @@
           <w:color w:val="333333"/>
           <w:sz w:val="20"/>
           <w:szCs w:val="20"/>
-          <w:lang w:val="en-US" w:eastAsia="es-ES"/>
-        </w:rPr>
-      </w:pPr>
+          <w:lang w:eastAsia="es-ES"/>
+        </w:rPr>
+      </w:pPr>
+      <w:r>
+        <w:rPr>
+          <w:rFonts w:ascii="Courier New" w:eastAsia="Times New Roman" w:hAnsi="Courier New" w:cs="Courier New"/>
+          <w:color w:val="333333"/>
+          <w:sz w:val="20"/>
+          <w:szCs w:val="20"/>
+          <w:lang w:eastAsia="es-ES"/>
+        </w:rPr>
+        <w:t xml:space="preserve">p </w:t>
+      </w:r>
+      <w:proofErr w:type="spellStart"/>
+      <w:r>
+        <w:rPr>
+          <w:rFonts w:ascii="Courier New" w:eastAsia="Times New Roman" w:hAnsi="Courier New" w:cs="Courier New"/>
+          <w:color w:val="333333"/>
+          <w:sz w:val="20"/>
+          <w:szCs w:val="20"/>
+          <w:lang w:eastAsia="es-ES"/>
+        </w:rPr>
+        <w:t>span</w:t>
+      </w:r>
+      <w:proofErr w:type="spellEnd"/>
+      <w:r>
+        <w:rPr>
+          <w:rFonts w:ascii="Courier New" w:eastAsia="Times New Roman" w:hAnsi="Courier New" w:cs="Courier New"/>
+          <w:color w:val="333333"/>
+          <w:sz w:val="20"/>
+          <w:szCs w:val="20"/>
+          <w:lang w:eastAsia="es-ES"/>
+        </w:rPr>
+        <w:t xml:space="preserve">  </w:t>
+      </w:r>
       <w:proofErr w:type="gramStart"/>
       <w:r>
         <w:rPr>
           <w:rFonts w:ascii="Courier New" w:eastAsia="Times New Roman" w:hAnsi="Courier New" w:cs="Courier New"/>
-          <w:color w:val="333333"/>
-          <w:sz w:val="20"/>
-          <w:szCs w:val="20"/>
-          <w:lang w:val="en-US" w:eastAsia="es-ES"/>
-        </w:rPr>
-        <w:t>p</w:t>
+          <w:color w:val="222222"/>
+          <w:sz w:val="20"/>
+          <w:szCs w:val="20"/>
+          <w:lang w:eastAsia="es-ES"/>
+        </w:rPr>
+        <w:t>{</w:t>
+      </w:r>
+      <w:r>
+        <w:rPr>
+          <w:rFonts w:ascii="Courier New" w:eastAsia="Times New Roman" w:hAnsi="Courier New" w:cs="Courier New"/>
+          <w:color w:val="333333"/>
+          <w:sz w:val="20"/>
+          <w:szCs w:val="20"/>
+          <w:lang w:eastAsia="es-ES"/>
+        </w:rPr>
+        <w:t xml:space="preserve"> </w:t>
+      </w:r>
+      <w:r>
+        <w:rPr>
+          <w:rFonts w:ascii="Courier New" w:eastAsia="Times New Roman" w:hAnsi="Courier New" w:cs="Courier New"/>
+          <w:color w:val="A663B8"/>
+          <w:sz w:val="20"/>
+          <w:szCs w:val="20"/>
+          <w:lang w:eastAsia="es-ES"/>
+        </w:rPr>
+        <w:t>color</w:t>
       </w:r>
       <w:proofErr w:type="gramEnd"/>
       <w:r>
         <w:rPr>
           <w:rFonts w:ascii="Courier New" w:eastAsia="Times New Roman" w:hAnsi="Courier New" w:cs="Courier New"/>
-          <w:color w:val="333333"/>
-          <w:sz w:val="20"/>
-          <w:szCs w:val="20"/>
-          <w:lang w:val="en-US" w:eastAsia="es-ES"/>
-        </w:rPr>
-        <w:t xml:space="preserve"> span  </w:t>
+          <w:color w:val="19ADB1"/>
+          <w:sz w:val="20"/>
+          <w:szCs w:val="20"/>
+          <w:lang w:eastAsia="es-ES"/>
+        </w:rPr>
+        <w:t>:</w:t>
+      </w:r>
+      <w:r>
+        <w:rPr>
+          <w:rFonts w:ascii="Courier New" w:eastAsia="Times New Roman" w:hAnsi="Courier New" w:cs="Courier New"/>
+          <w:color w:val="333333"/>
+          <w:sz w:val="20"/>
+          <w:szCs w:val="20"/>
+          <w:lang w:eastAsia="es-ES"/>
+        </w:rPr>
+        <w:t xml:space="preserve"> </w:t>
+      </w:r>
+      <w:r>
+        <w:rPr>
+          <w:rFonts w:ascii="Courier New" w:eastAsia="Times New Roman" w:hAnsi="Courier New" w:cs="Courier New"/>
+          <w:color w:val="A663B8"/>
+          <w:sz w:val="20"/>
+          <w:szCs w:val="20"/>
+          <w:lang w:eastAsia="es-ES"/>
+        </w:rPr>
+        <w:t>red</w:t>
+      </w:r>
+      <w:r>
+        <w:rPr>
+          <w:rFonts w:ascii="Courier New" w:eastAsia="Times New Roman" w:hAnsi="Courier New" w:cs="Courier New"/>
+          <w:color w:val="19ADB1"/>
+          <w:sz w:val="20"/>
+          <w:szCs w:val="20"/>
+          <w:lang w:eastAsia="es-ES"/>
+        </w:rPr>
+        <w:t>;</w:t>
+      </w:r>
+      <w:r>
+        <w:rPr>
+          <w:rFonts w:ascii="Courier New" w:eastAsia="Times New Roman" w:hAnsi="Courier New" w:cs="Courier New"/>
+          <w:color w:val="333333"/>
+          <w:sz w:val="20"/>
+          <w:szCs w:val="20"/>
+          <w:lang w:eastAsia="es-ES"/>
+        </w:rPr>
+        <w:t xml:space="preserve">  </w:t>
       </w:r>
       <w:r>
         <w:rPr>
@@ -1610,87 +1678,7 @@
           <w:color w:val="222222"/>
           <w:sz w:val="20"/>
           <w:szCs w:val="20"/>
-          <w:lang w:val="en-US" w:eastAsia="es-ES"/>
-        </w:rPr>
-        <w:t>{</w:t>
-      </w:r>
-      <w:r>
-        <w:rPr>
-          <w:rFonts w:ascii="Courier New" w:eastAsia="Times New Roman" w:hAnsi="Courier New" w:cs="Courier New"/>
-          <w:color w:val="333333"/>
-          <w:sz w:val="20"/>
-          <w:szCs w:val="20"/>
-          <w:lang w:val="en-US" w:eastAsia="es-ES"/>
-        </w:rPr>
-        <w:t xml:space="preserve"> </w:t>
-      </w:r>
-      <w:r>
-        <w:rPr>
-          <w:rFonts w:ascii="Courier New" w:eastAsia="Times New Roman" w:hAnsi="Courier New" w:cs="Courier New"/>
-          <w:color w:val="A663B8"/>
-          <w:sz w:val="20"/>
-          <w:szCs w:val="20"/>
-          <w:lang w:val="en-US" w:eastAsia="es-ES"/>
-        </w:rPr>
-        <w:t>color</w:t>
-      </w:r>
-      <w:r>
-        <w:rPr>
-          <w:rFonts w:ascii="Courier New" w:eastAsia="Times New Roman" w:hAnsi="Courier New" w:cs="Courier New"/>
-          <w:color w:val="19ADB1"/>
-          <w:sz w:val="20"/>
-          <w:szCs w:val="20"/>
-          <w:lang w:val="en-US" w:eastAsia="es-ES"/>
-        </w:rPr>
-        <w:t>:</w:t>
-      </w:r>
-      <w:r>
-        <w:rPr>
-          <w:rFonts w:ascii="Courier New" w:eastAsia="Times New Roman" w:hAnsi="Courier New" w:cs="Courier New"/>
-          <w:color w:val="333333"/>
-          <w:sz w:val="20"/>
-          <w:szCs w:val="20"/>
-          <w:lang w:val="en-US" w:eastAsia="es-ES"/>
-        </w:rPr>
-        <w:t xml:space="preserve"> </w:t>
-      </w:r>
-      <w:r>
-        <w:rPr>
-          <w:rFonts w:ascii="Courier New" w:eastAsia="Times New Roman" w:hAnsi="Courier New" w:cs="Courier New"/>
-          <w:color w:val="A663B8"/>
-          <w:sz w:val="20"/>
-          <w:szCs w:val="20"/>
-          <w:lang w:val="en-US" w:eastAsia="es-ES"/>
-        </w:rPr>
-        <w:t>red</w:t>
-      </w:r>
-      <w:r>
-        <w:rPr>
-          <w:rFonts w:ascii="Courier New" w:eastAsia="Times New Roman" w:hAnsi="Courier New" w:cs="Courier New"/>
-          <w:color w:val="19ADB1"/>
-          <w:sz w:val="20"/>
-          <w:szCs w:val="20"/>
-          <w:lang w:val="en-US" w:eastAsia="es-ES"/>
-        </w:rPr>
-        <w:t>;</w:t>
-      </w:r>
-      <w:r>
-        <w:rPr>
-          <w:rFonts w:ascii="Courier New" w:eastAsia="Times New Roman" w:hAnsi="Courier New" w:cs="Courier New"/>
-          <w:color w:val="333333"/>
-          <w:sz w:val="20"/>
-          <w:szCs w:val="20"/>
-          <w:lang w:val="en-US" w:eastAsia="es-ES"/>
-        </w:rPr>
-        <w:t xml:space="preserve">  </w:t>
-      </w:r>
-      <w:r>
-        <w:rPr>
-          <w:rFonts w:ascii="Courier New" w:eastAsia="Times New Roman" w:hAnsi="Courier New" w:cs="Courier New"/>
-          <w:color w:val="222222"/>
-          <w:sz w:val="20"/>
-          <w:szCs w:val="20"/>
-          <w:lang w:val="en-US" w:eastAsia="es-ES"/>
+          <w:lang w:eastAsia="es-ES"/>
         </w:rPr>
         <w:t>}</w:t>
       </w:r>
@@ -1722,30 +1710,124 @@
           <w:color w:val="333333"/>
           <w:sz w:val="20"/>
           <w:szCs w:val="20"/>
-          <w:lang w:val="en-US" w:eastAsia="es-ES"/>
-        </w:rPr>
-      </w:pPr>
+          <w:lang w:eastAsia="es-ES"/>
+        </w:rPr>
+      </w:pPr>
+      <w:r>
+        <w:rPr>
+          <w:rFonts w:ascii="Courier New" w:eastAsia="Times New Roman" w:hAnsi="Courier New" w:cs="Courier New"/>
+          <w:color w:val="333333"/>
+          <w:sz w:val="20"/>
+          <w:szCs w:val="20"/>
+          <w:lang w:eastAsia="es-ES"/>
+        </w:rPr>
+        <w:t xml:space="preserve">h1 </w:t>
+      </w:r>
+      <w:proofErr w:type="spellStart"/>
+      <w:r>
+        <w:rPr>
+          <w:rFonts w:ascii="Courier New" w:eastAsia="Times New Roman" w:hAnsi="Courier New" w:cs="Courier New"/>
+          <w:color w:val="333333"/>
+          <w:sz w:val="20"/>
+          <w:szCs w:val="20"/>
+          <w:lang w:eastAsia="es-ES"/>
+        </w:rPr>
+        <w:t>span</w:t>
+      </w:r>
+      <w:proofErr w:type="spellEnd"/>
+      <w:r>
+        <w:rPr>
+          <w:rFonts w:ascii="Courier New" w:eastAsia="Times New Roman" w:hAnsi="Courier New" w:cs="Courier New"/>
+          <w:color w:val="333333"/>
+          <w:sz w:val="20"/>
+          <w:szCs w:val="20"/>
+          <w:lang w:eastAsia="es-ES"/>
+        </w:rPr>
+        <w:t xml:space="preserve"> </w:t>
+      </w:r>
       <w:proofErr w:type="gramStart"/>
       <w:r>
         <w:rPr>
           <w:rFonts w:ascii="Courier New" w:eastAsia="Times New Roman" w:hAnsi="Courier New" w:cs="Courier New"/>
-          <w:color w:val="333333"/>
-          <w:sz w:val="20"/>
-          <w:szCs w:val="20"/>
-          <w:lang w:val="en-US" w:eastAsia="es-ES"/>
-        </w:rPr>
-        <w:t>h1</w:t>
+          <w:color w:val="222222"/>
+          <w:sz w:val="20"/>
+          <w:szCs w:val="20"/>
+          <w:lang w:eastAsia="es-ES"/>
+        </w:rPr>
+        <w:t>{</w:t>
+      </w:r>
+      <w:r>
+        <w:rPr>
+          <w:rFonts w:ascii="Courier New" w:eastAsia="Times New Roman" w:hAnsi="Courier New" w:cs="Courier New"/>
+          <w:color w:val="333333"/>
+          <w:sz w:val="20"/>
+          <w:szCs w:val="20"/>
+          <w:lang w:eastAsia="es-ES"/>
+        </w:rPr>
+        <w:t xml:space="preserve"> </w:t>
+      </w:r>
+      <w:r>
+        <w:rPr>
+          <w:rFonts w:ascii="Courier New" w:eastAsia="Times New Roman" w:hAnsi="Courier New" w:cs="Courier New"/>
+          <w:color w:val="A663B8"/>
+          <w:sz w:val="20"/>
+          <w:szCs w:val="20"/>
+          <w:lang w:eastAsia="es-ES"/>
+        </w:rPr>
+        <w:t>color</w:t>
       </w:r>
       <w:proofErr w:type="gramEnd"/>
       <w:r>
         <w:rPr>
           <w:rFonts w:ascii="Courier New" w:eastAsia="Times New Roman" w:hAnsi="Courier New" w:cs="Courier New"/>
-          <w:color w:val="333333"/>
-          <w:sz w:val="20"/>
-          <w:szCs w:val="20"/>
-          <w:lang w:val="en-US" w:eastAsia="es-ES"/>
-        </w:rPr>
-        <w:t xml:space="preserve"> span </w:t>
+          <w:color w:val="19ADB1"/>
+          <w:sz w:val="20"/>
+          <w:szCs w:val="20"/>
+          <w:lang w:eastAsia="es-ES"/>
+        </w:rPr>
+        <w:t>:</w:t>
+      </w:r>
+      <w:r>
+        <w:rPr>
+          <w:rFonts w:ascii="Courier New" w:eastAsia="Times New Roman" w:hAnsi="Courier New" w:cs="Courier New"/>
+          <w:color w:val="333333"/>
+          <w:sz w:val="20"/>
+          <w:szCs w:val="20"/>
+          <w:lang w:eastAsia="es-ES"/>
+        </w:rPr>
+        <w:t xml:space="preserve"> </w:t>
+      </w:r>
+      <w:proofErr w:type="spellStart"/>
+      <w:r>
+        <w:rPr>
+          <w:rFonts w:ascii="Courier New" w:eastAsia="Times New Roman" w:hAnsi="Courier New" w:cs="Courier New"/>
+          <w:color w:val="A663B8"/>
+          <w:sz w:val="20"/>
+          <w:szCs w:val="20"/>
+          <w:lang w:eastAsia="es-ES"/>
+        </w:rPr>
+        <w:t>blue</w:t>
+      </w:r>
+      <w:proofErr w:type="spellEnd"/>
+      <w:r>
+        <w:rPr>
+          <w:rFonts w:ascii="Courier New" w:eastAsia="Times New Roman" w:hAnsi="Courier New" w:cs="Courier New"/>
+          <w:color w:val="19ADB1"/>
+          <w:sz w:val="20"/>
+          <w:szCs w:val="20"/>
+          <w:lang w:eastAsia="es-ES"/>
+        </w:rPr>
+        <w:t>;</w:t>
+      </w:r>
+      <w:r>
+        <w:rPr>
+          <w:rFonts w:ascii="Courier New" w:eastAsia="Times New Roman" w:hAnsi="Courier New" w:cs="Courier New"/>
+          <w:color w:val="333333"/>
+          <w:sz w:val="20"/>
+          <w:szCs w:val="20"/>
+          <w:lang w:eastAsia="es-ES"/>
+        </w:rPr>
+        <w:t xml:space="preserve"> </w:t>
       </w:r>
       <w:r>
         <w:rPr>
@@ -1753,87 +1835,7 @@
           <w:color w:val="222222"/>
           <w:sz w:val="20"/>
           <w:szCs w:val="20"/>
-          <w:lang w:val="en-US" w:eastAsia="es-ES"/>
-        </w:rPr>
-        <w:t>{</w:t>
-      </w:r>
-      <w:r>
-        <w:rPr>
-          <w:rFonts w:ascii="Courier New" w:eastAsia="Times New Roman" w:hAnsi="Courier New" w:cs="Courier New"/>
-          <w:color w:val="333333"/>
-          <w:sz w:val="20"/>
-          <w:szCs w:val="20"/>
-          <w:lang w:val="en-US" w:eastAsia="es-ES"/>
-        </w:rPr>
-        <w:t xml:space="preserve"> </w:t>
-      </w:r>
-      <w:r>
-        <w:rPr>
-          <w:rFonts w:ascii="Courier New" w:eastAsia="Times New Roman" w:hAnsi="Courier New" w:cs="Courier New"/>
-          <w:color w:val="A663B8"/>
-          <w:sz w:val="20"/>
-          <w:szCs w:val="20"/>
-          <w:lang w:val="en-US" w:eastAsia="es-ES"/>
-        </w:rPr>
-        <w:t>color</w:t>
-      </w:r>
-      <w:r>
-        <w:rPr>
-          <w:rFonts w:ascii="Courier New" w:eastAsia="Times New Roman" w:hAnsi="Courier New" w:cs="Courier New"/>
-          <w:color w:val="19ADB1"/>
-          <w:sz w:val="20"/>
-          <w:szCs w:val="20"/>
-          <w:lang w:val="en-US" w:eastAsia="es-ES"/>
-        </w:rPr>
-        <w:t>:</w:t>
-      </w:r>
-      <w:r>
-        <w:rPr>
-          <w:rFonts w:ascii="Courier New" w:eastAsia="Times New Roman" w:hAnsi="Courier New" w:cs="Courier New"/>
-          <w:color w:val="333333"/>
-          <w:sz w:val="20"/>
-          <w:szCs w:val="20"/>
-          <w:lang w:val="en-US" w:eastAsia="es-ES"/>
-        </w:rPr>
-        <w:t xml:space="preserve"> </w:t>
-      </w:r>
-      <w:r>
-        <w:rPr>
-          <w:rFonts w:ascii="Courier New" w:eastAsia="Times New Roman" w:hAnsi="Courier New" w:cs="Courier New"/>
-          <w:color w:val="A663B8"/>
-          <w:sz w:val="20"/>
-          <w:szCs w:val="20"/>
-          <w:lang w:val="en-US" w:eastAsia="es-ES"/>
-        </w:rPr>
-        <w:t>blue</w:t>
-      </w:r>
-      <w:r>
-        <w:rPr>
-          <w:rFonts w:ascii="Courier New" w:eastAsia="Times New Roman" w:hAnsi="Courier New" w:cs="Courier New"/>
-          <w:color w:val="19ADB1"/>
-          <w:sz w:val="20"/>
-          <w:szCs w:val="20"/>
-          <w:lang w:val="en-US" w:eastAsia="es-ES"/>
-        </w:rPr>
-        <w:t>;</w:t>
-      </w:r>
-      <w:r>
-        <w:rPr>
-          <w:rFonts w:ascii="Courier New" w:eastAsia="Times New Roman" w:hAnsi="Courier New" w:cs="Courier New"/>
-          <w:color w:val="333333"/>
-          <w:sz w:val="20"/>
-          <w:szCs w:val="20"/>
-          <w:lang w:val="en-US" w:eastAsia="es-ES"/>
-        </w:rPr>
-        <w:t xml:space="preserve"> </w:t>
-      </w:r>
-      <w:r>
-        <w:rPr>
-          <w:rFonts w:ascii="Courier New" w:eastAsia="Times New Roman" w:hAnsi="Courier New" w:cs="Courier New"/>
-          <w:color w:val="222222"/>
-          <w:sz w:val="20"/>
-          <w:szCs w:val="20"/>
-          <w:lang w:val="en-US" w:eastAsia="es-ES"/>
+          <w:lang w:eastAsia="es-ES"/>
         </w:rPr>
         <w:t>}</w:t>
       </w:r>
@@ -11296,9 +11298,10 @@
           <w:color w:val="333333"/>
           <w:sz w:val="20"/>
           <w:szCs w:val="20"/>
-          <w:lang w:val="en-US" w:eastAsia="es-ES"/>
-        </w:rPr>
-      </w:pPr>
+          <w:lang w:eastAsia="es-ES"/>
+        </w:rPr>
+      </w:pPr>
+      <w:proofErr w:type="spellStart"/>
       <w:proofErr w:type="gramStart"/>
       <w:r>
         <w:rPr>
@@ -11306,10 +11309,11 @@
           <w:color w:val="333333"/>
           <w:sz w:val="20"/>
           <w:szCs w:val="20"/>
-          <w:lang w:val="en-US" w:eastAsia="es-ES"/>
+          <w:lang w:eastAsia="es-ES"/>
         </w:rPr>
         <w:t>body</w:t>
       </w:r>
+      <w:proofErr w:type="spellEnd"/>
       <w:proofErr w:type="gramEnd"/>
       <w:r>
         <w:rPr>
@@ -11317,7 +11321,7 @@
           <w:color w:val="333333"/>
           <w:sz w:val="20"/>
           <w:szCs w:val="20"/>
-          <w:lang w:val="en-US" w:eastAsia="es-ES"/>
+          <w:lang w:eastAsia="es-ES"/>
         </w:rPr>
         <w:t xml:space="preserve"> </w:t>
       </w:r>
@@ -11327,7 +11331,7 @@
           <w:color w:val="222222"/>
           <w:sz w:val="20"/>
           <w:szCs w:val="20"/>
-          <w:lang w:val="en-US" w:eastAsia="es-ES"/>
+          <w:lang w:eastAsia="es-ES"/>
         </w:rPr>
         <w:t>{</w:t>
       </w:r>
@@ -11360,19 +11364,20 @@
           <w:color w:val="333333"/>
           <w:sz w:val="20"/>
           <w:szCs w:val="20"/>
-          <w:lang w:val="en-US" w:eastAsia="es-ES"/>
-        </w:rPr>
-      </w:pPr>
-      <w:r>
-        <w:rPr>
-          <w:rFonts w:ascii="Courier New" w:eastAsia="Times New Roman" w:hAnsi="Courier New" w:cs="Courier New"/>
-          <w:color w:val="333333"/>
-          <w:sz w:val="20"/>
-          <w:szCs w:val="20"/>
-          <w:lang w:val="en-US" w:eastAsia="es-ES"/>
+          <w:lang w:eastAsia="es-ES"/>
+        </w:rPr>
+      </w:pPr>
+      <w:r>
+        <w:rPr>
+          <w:rFonts w:ascii="Courier New" w:eastAsia="Times New Roman" w:hAnsi="Courier New" w:cs="Courier New"/>
+          <w:color w:val="333333"/>
+          <w:sz w:val="20"/>
+          <w:szCs w:val="20"/>
+          <w:lang w:eastAsia="es-ES"/>
         </w:rPr>
         <w:t xml:space="preserve">  </w:t>
       </w:r>
+      <w:proofErr w:type="spellStart"/>
       <w:proofErr w:type="gramStart"/>
       <w:r>
         <w:rPr>
@@ -11380,10 +11385,11 @@
           <w:color w:val="A663B8"/>
           <w:sz w:val="20"/>
           <w:szCs w:val="20"/>
-          <w:lang w:val="en-US" w:eastAsia="es-ES"/>
+          <w:lang w:eastAsia="es-ES"/>
         </w:rPr>
         <w:t>font-size</w:t>
       </w:r>
+      <w:proofErr w:type="spellEnd"/>
       <w:proofErr w:type="gramEnd"/>
       <w:r>
         <w:rPr>
@@ -11391,7 +11397,7 @@
           <w:color w:val="19ADB1"/>
           <w:sz w:val="20"/>
           <w:szCs w:val="20"/>
-          <w:lang w:val="en-US" w:eastAsia="es-ES"/>
+          <w:lang w:eastAsia="es-ES"/>
         </w:rPr>
         <w:t>:</w:t>
       </w:r>
@@ -11401,7 +11407,7 @@
           <w:color w:val="333333"/>
           <w:sz w:val="20"/>
           <w:szCs w:val="20"/>
-          <w:lang w:val="en-US" w:eastAsia="es-ES"/>
+          <w:lang w:eastAsia="es-ES"/>
         </w:rPr>
         <w:t xml:space="preserve"> 12px</w:t>
       </w:r>
@@ -11411,7 +11417,7 @@
           <w:color w:val="19ADB1"/>
           <w:sz w:val="20"/>
           <w:szCs w:val="20"/>
-          <w:lang w:val="en-US" w:eastAsia="es-ES"/>
+          <w:lang w:eastAsia="es-ES"/>
         </w:rPr>
         <w:t>;</w:t>
       </w:r>
@@ -11453,7 +11459,7 @@
           <w:color w:val="333333"/>
           <w:sz w:val="20"/>
           <w:szCs w:val="20"/>
-          <w:lang w:val="en-US" w:eastAsia="es-ES"/>
+          <w:lang w:eastAsia="es-ES"/>
         </w:rPr>
         <w:t xml:space="preserve">  </w:t>
       </w:r>
@@ -11580,16 +11586,16 @@
           <w:color w:val="333333"/>
           <w:sz w:val="20"/>
           <w:szCs w:val="20"/>
-          <w:lang w:eastAsia="es-ES"/>
-        </w:rPr>
-      </w:pPr>
-      <w:r>
-        <w:rPr>
-          <w:rFonts w:ascii="Courier New" w:eastAsia="Times New Roman" w:hAnsi="Courier New" w:cs="Courier New"/>
-          <w:color w:val="333333"/>
-          <w:sz w:val="20"/>
-          <w:szCs w:val="20"/>
-          <w:lang w:eastAsia="es-ES"/>
+          <w:lang w:val="en-US" w:eastAsia="es-ES"/>
+        </w:rPr>
+      </w:pPr>
+      <w:r>
+        <w:rPr>
+          <w:rFonts w:ascii="Courier New" w:eastAsia="Times New Roman" w:hAnsi="Courier New" w:cs="Courier New"/>
+          <w:color w:val="333333"/>
+          <w:sz w:val="20"/>
+          <w:szCs w:val="20"/>
+          <w:lang w:val="en-US" w:eastAsia="es-ES"/>
         </w:rPr>
         <w:t xml:space="preserve">h1 </w:t>
       </w:r>
@@ -11600,7 +11606,7 @@
           <w:color w:val="222222"/>
           <w:sz w:val="20"/>
           <w:szCs w:val="20"/>
-          <w:lang w:eastAsia="es-ES"/>
+          <w:lang w:val="en-US" w:eastAsia="es-ES"/>
         </w:rPr>
         <w:t>{</w:t>
       </w:r>
@@ -11610,18 +11616,17 @@
           <w:color w:val="333333"/>
           <w:sz w:val="20"/>
           <w:szCs w:val="20"/>
-          <w:lang w:eastAsia="es-ES"/>
+          <w:lang w:val="en-US" w:eastAsia="es-ES"/>
         </w:rPr>
         <w:t xml:space="preserve"> </w:t>
       </w:r>
-      <w:proofErr w:type="spellStart"/>
       <w:r>
         <w:rPr>
           <w:rFonts w:ascii="Courier New" w:eastAsia="Times New Roman" w:hAnsi="Courier New" w:cs="Courier New"/>
           <w:color w:val="A663B8"/>
           <w:sz w:val="20"/>
           <w:szCs w:val="20"/>
-          <w:lang w:eastAsia="es-ES"/>
+          <w:lang w:val="en-US" w:eastAsia="es-ES"/>
         </w:rPr>
         <w:t>font</w:t>
       </w:r>
@@ -11632,18 +11637,17 @@
           <w:color w:val="A663B8"/>
           <w:sz w:val="20"/>
           <w:szCs w:val="20"/>
-          <w:lang w:eastAsia="es-ES"/>
+          <w:lang w:val="en-US" w:eastAsia="es-ES"/>
         </w:rPr>
         <w:t>-size</w:t>
       </w:r>
-      <w:proofErr w:type="spellEnd"/>
       <w:r>
         <w:rPr>
           <w:rFonts w:ascii="Courier New" w:eastAsia="Times New Roman" w:hAnsi="Courier New" w:cs="Courier New"/>
           <w:color w:val="19ADB1"/>
           <w:sz w:val="20"/>
           <w:szCs w:val="20"/>
-          <w:lang w:eastAsia="es-ES"/>
+          <w:lang w:val="en-US" w:eastAsia="es-ES"/>
         </w:rPr>
         <w:t>:</w:t>
       </w:r>
@@ -11653,7 +11657,7 @@
           <w:color w:val="333333"/>
           <w:sz w:val="20"/>
           <w:szCs w:val="20"/>
-          <w:lang w:eastAsia="es-ES"/>
+          <w:lang w:val="en-US" w:eastAsia="es-ES"/>
         </w:rPr>
         <w:t xml:space="preserve"> 15px </w:t>
       </w:r>
@@ -11663,7 +11667,7 @@
           <w:color w:val="222222"/>
           <w:sz w:val="20"/>
           <w:szCs w:val="20"/>
-          <w:lang w:eastAsia="es-ES"/>
+          <w:lang w:val="en-US" w:eastAsia="es-ES"/>
         </w:rPr>
         <w:t>}</w:t>
       </w:r>
@@ -11947,15 +11951,37 @@
           <w:rFonts w:ascii="Courier New" w:hAnsi="Courier New" w:cs="Courier New"/>
           <w:sz w:val="20"/>
           <w:szCs w:val="20"/>
-        </w:rPr>
-      </w:pPr>
-      <w:r>
-        <w:rPr>
-          <w:rFonts w:ascii="Courier New" w:hAnsi="Courier New" w:cs="Courier New"/>
-          <w:sz w:val="20"/>
-          <w:szCs w:val="20"/>
-        </w:rPr>
-        <w:t>En el caso:</w:t>
+          <w:lang w:val="en-US"/>
+        </w:rPr>
+      </w:pPr>
+      <w:r>
+        <w:rPr>
+          <w:rFonts w:ascii="Courier New" w:hAnsi="Courier New" w:cs="Courier New"/>
+          <w:sz w:val="20"/>
+          <w:szCs w:val="20"/>
+          <w:lang w:val="en-US"/>
+        </w:rPr>
+        <w:t xml:space="preserve">En el </w:t>
+      </w:r>
+      <w:proofErr w:type="spellStart"/>
+      <w:r>
+        <w:rPr>
+          <w:rFonts w:ascii="Courier New" w:hAnsi="Courier New" w:cs="Courier New"/>
+          <w:sz w:val="20"/>
+          <w:szCs w:val="20"/>
+          <w:lang w:val="en-US"/>
+        </w:rPr>
+        <w:t>caso</w:t>
+      </w:r>
+      <w:proofErr w:type="spellEnd"/>
+      <w:r>
+        <w:rPr>
+          <w:rFonts w:ascii="Courier New" w:hAnsi="Courier New" w:cs="Courier New"/>
+          <w:sz w:val="20"/>
+          <w:szCs w:val="20"/>
+          <w:lang w:val="en-US"/>
+        </w:rPr>
+        <w:t>:</w:t>
       </w:r>
     </w:p>
     <w:p>
@@ -18261,30 +18287,12 @@
             </w:r>
             <w:proofErr w:type="spellStart"/>
             <w:r>
-              <w:rPr>
-                <w:rFonts w:ascii="Courier New" w:eastAsia="Times New Roman" w:hAnsi="Courier New" w:cs="Courier New"/>
-                <w:sz w:val="20"/>
-                <w:szCs w:val="20"/>
-                <w:lang w:eastAsia="es-ES"/>
-              </w:rPr>
               <w:fldChar w:fldCharType="begin"/>
             </w:r>
             <w:r>
-              <w:rPr>
-                <w:rFonts w:ascii="Courier New" w:eastAsia="Times New Roman" w:hAnsi="Courier New" w:cs="Courier New"/>
-                <w:sz w:val="20"/>
-                <w:szCs w:val="20"/>
-                <w:lang w:eastAsia="es-ES"/>
-              </w:rPr>
               <w:instrText xml:space="preserve"> HYPERLINK "https://librosweb.es/referencia/css/el_valor_inherit.html" </w:instrText>
             </w:r>
             <w:r>
-              <w:rPr>
-                <w:rFonts w:ascii="Courier New" w:eastAsia="Times New Roman" w:hAnsi="Courier New" w:cs="Courier New"/>
-                <w:sz w:val="20"/>
-                <w:szCs w:val="20"/>
-                <w:lang w:eastAsia="es-ES"/>
-              </w:rPr>
               <w:fldChar w:fldCharType="separate"/>
             </w:r>
             <w:r>
@@ -18302,8 +18310,10 @@
             <w:r>
               <w:rPr>
                 <w:rFonts w:ascii="Courier New" w:eastAsia="Times New Roman" w:hAnsi="Courier New" w:cs="Courier New"/>
+                <w:color w:val="005EA5"/>
                 <w:sz w:val="20"/>
                 <w:szCs w:val="20"/>
+                <w:u w:val="single"/>
                 <w:lang w:eastAsia="es-ES"/>
               </w:rPr>
               <w:fldChar w:fldCharType="end"/>
@@ -19567,6 +19577,74 @@
       </w:pPr>
       <w:r>
         <w:rPr>
+          <w:noProof/>
+          <w:lang w:eastAsia="es-ES"/>
+        </w:rPr>
+        <w:lastRenderedPageBreak/>
+        <w:drawing>
+          <wp:inline distT="0" distB="0" distL="0" distR="0">
+            <wp:extent cx="4848225" cy="1695450"/>
+            <wp:effectExtent l="0" t="0" r="9525" b="0"/>
+            <wp:docPr id="5" name="Imagen 5" descr="Ejemplo de posicionamiento absoluto de un elemento"/>
+            <wp:cNvGraphicFramePr>
+              <a:graphicFrameLocks xmlns:a="http://schemas.openxmlformats.org/drawingml/2006/main" noChangeAspect="1"/>
+            </wp:cNvGraphicFramePr>
+            <a:graphic xmlns:a="http://schemas.openxmlformats.org/drawingml/2006/main">
+              <a:graphicData uri="http://schemas.openxmlformats.org/drawingml/2006/picture">
+                <pic:pic xmlns:pic="http://schemas.openxmlformats.org/drawingml/2006/picture">
+                  <pic:nvPicPr>
+                    <pic:cNvPr id="0" name="Picture 1" descr="Ejemplo de posicionamiento absoluto de un elemento"/>
+                    <pic:cNvPicPr>
+                      <a:picLocks noChangeAspect="1" noChangeArrowheads="1"/>
+                    </pic:cNvPicPr>
+                  </pic:nvPicPr>
+                  <pic:blipFill>
+                    <a:blip r:embed="rId13">
+                      <a:extLst>
+                        <a:ext uri="{28A0092B-C50C-407E-A947-70E740481C1C}">
+                          <a14:useLocalDpi xmlns:a14="http://schemas.microsoft.com/office/drawing/2010/main" val="0"/>
+                        </a:ext>
+                      </a:extLst>
+                    </a:blip>
+                    <a:srcRect/>
+                    <a:stretch>
+                      <a:fillRect/>
+                    </a:stretch>
+                  </pic:blipFill>
+                  <pic:spPr bwMode="auto">
+                    <a:xfrm>
+                      <a:off x="0" y="0"/>
+                      <a:ext cx="4848225" cy="1695450"/>
+                    </a:xfrm>
+                    <a:prstGeom prst="rect">
+                      <a:avLst/>
+                    </a:prstGeom>
+                    <a:noFill/>
+                    <a:ln>
+                      <a:noFill/>
+                    </a:ln>
+                  </pic:spPr>
+                </pic:pic>
+              </a:graphicData>
+            </a:graphic>
+          </wp:inline>
+        </w:drawing>
+      </w:r>
+    </w:p>
+    <w:p>
+      <w:pPr>
+        <w:shd w:val="clear" w:color="auto" w:fill="FFFFFF" w:themeFill="background1"/>
+        <w:jc w:val="both"/>
+        <w:rPr>
+          <w:rFonts w:ascii="Courier New" w:hAnsi="Courier New" w:cs="Courier New"/>
+          <w:color w:val="201A1B"/>
+          <w:sz w:val="20"/>
+          <w:szCs w:val="20"/>
+          <w:shd w:val="clear" w:color="auto" w:fill="FFFFFF"/>
+        </w:rPr>
+      </w:pPr>
+      <w:r>
+        <w:rPr>
           <w:rFonts w:ascii="Courier New" w:hAnsi="Courier New" w:cs="Courier New"/>
           <w:color w:val="201A1B"/>
           <w:sz w:val="20"/>
@@ -19740,7 +19818,6 @@
           <w:sz w:val="20"/>
           <w:szCs w:val="20"/>
         </w:rPr>
-        <w:lastRenderedPageBreak/>
         <w:t>Busqueda</w:t>
       </w:r>
       <w:proofErr w:type="spellEnd"/>
@@ -20156,6 +20233,221 @@
           <w:szCs w:val="20"/>
         </w:rPr>
       </w:pPr>
+      <w:r>
+        <w:rPr>
+          <w:rFonts w:ascii="Courier New" w:hAnsi="Courier New" w:cs="Courier New"/>
+          <w:sz w:val="20"/>
+          <w:szCs w:val="20"/>
+        </w:rPr>
+        <w:t>Ver las demostraciones:</w:t>
+      </w:r>
+    </w:p>
+    <w:p>
+      <w:pPr>
+        <w:shd w:val="clear" w:color="auto" w:fill="FFFFFF" w:themeFill="background1"/>
+        <w:jc w:val="both"/>
+        <w:rPr>
+          <w:rFonts w:ascii="Courier New" w:hAnsi="Courier New" w:cs="Courier New"/>
+          <w:sz w:val="20"/>
+          <w:szCs w:val="20"/>
+        </w:rPr>
+      </w:pPr>
+      <w:hyperlink r:id="rId14" w:history="1">
+        <w:r>
+          <w:rPr>
+            <w:rStyle w:val="Hipervnculo"/>
+            <w:rFonts w:ascii="Courier New" w:hAnsi="Courier New" w:cs="Courier New"/>
+            <w:sz w:val="20"/>
+            <w:szCs w:val="20"/>
+          </w:rPr>
+          <w:t>Absoluto1</w:t>
+        </w:r>
+      </w:hyperlink>
+    </w:p>
+    <w:p>
+      <w:pPr>
+        <w:shd w:val="clear" w:color="auto" w:fill="FFFFFF" w:themeFill="background1"/>
+        <w:jc w:val="both"/>
+        <w:rPr>
+          <w:rFonts w:ascii="Courier New" w:hAnsi="Courier New" w:cs="Courier New"/>
+          <w:sz w:val="20"/>
+          <w:szCs w:val="20"/>
+        </w:rPr>
+      </w:pPr>
+      <w:hyperlink r:id="rId15" w:history="1">
+        <w:r>
+          <w:rPr>
+            <w:rStyle w:val="Hipervnculo"/>
+            <w:rFonts w:ascii="Courier New" w:hAnsi="Courier New" w:cs="Courier New"/>
+            <w:sz w:val="20"/>
+            <w:szCs w:val="20"/>
+          </w:rPr>
+          <w:t>Absoluto2</w:t>
+        </w:r>
+      </w:hyperlink>
+    </w:p>
+    <w:p>
+      <w:pPr>
+        <w:shd w:val="clear" w:color="auto" w:fill="FFFFFF" w:themeFill="background1"/>
+        <w:jc w:val="both"/>
+        <w:rPr>
+          <w:rFonts w:ascii="Courier New" w:hAnsi="Courier New" w:cs="Courier New"/>
+          <w:sz w:val="20"/>
+          <w:szCs w:val="20"/>
+        </w:rPr>
+      </w:pPr>
+      <w:hyperlink r:id="rId16" w:history="1">
+        <w:r>
+          <w:rPr>
+            <w:rStyle w:val="Hipervnculo"/>
+            <w:rFonts w:ascii="Courier New" w:hAnsi="Courier New" w:cs="Courier New"/>
+            <w:sz w:val="20"/>
+            <w:szCs w:val="20"/>
+          </w:rPr>
+          <w:t>Absoluto3</w:t>
+        </w:r>
+      </w:hyperlink>
+    </w:p>
+    <w:p>
+      <w:pPr>
+        <w:shd w:val="clear" w:color="auto" w:fill="FFFFFF" w:themeFill="background1"/>
+        <w:jc w:val="both"/>
+        <w:rPr>
+          <w:rFonts w:ascii="Courier New" w:hAnsi="Courier New" w:cs="Courier New"/>
+          <w:sz w:val="20"/>
+          <w:szCs w:val="20"/>
+        </w:rPr>
+      </w:pPr>
+    </w:p>
+    <w:p>
+      <w:pPr>
+        <w:shd w:val="clear" w:color="auto" w:fill="FFFFFF" w:themeFill="background1"/>
+        <w:jc w:val="both"/>
+        <w:rPr>
+          <w:rFonts w:ascii="Courier New" w:hAnsi="Courier New" w:cs="Courier New"/>
+          <w:b/>
+          <w:sz w:val="20"/>
+          <w:szCs w:val="20"/>
+        </w:rPr>
+      </w:pPr>
+    </w:p>
+    <w:p>
+      <w:pPr>
+        <w:shd w:val="clear" w:color="auto" w:fill="FFFFFF" w:themeFill="background1"/>
+        <w:jc w:val="both"/>
+        <w:rPr>
+          <w:rFonts w:ascii="Courier New" w:hAnsi="Courier New" w:cs="Courier New"/>
+          <w:b/>
+          <w:sz w:val="20"/>
+          <w:szCs w:val="20"/>
+        </w:rPr>
+      </w:pPr>
+    </w:p>
+    <w:p>
+      <w:pPr>
+        <w:shd w:val="clear" w:color="auto" w:fill="FFFFFF" w:themeFill="background1"/>
+        <w:jc w:val="both"/>
+        <w:rPr>
+          <w:rFonts w:ascii="Courier New" w:hAnsi="Courier New" w:cs="Courier New"/>
+          <w:b/>
+          <w:sz w:val="20"/>
+          <w:szCs w:val="20"/>
+        </w:rPr>
+      </w:pPr>
+    </w:p>
+    <w:p>
+      <w:pPr>
+        <w:shd w:val="clear" w:color="auto" w:fill="FFFFFF" w:themeFill="background1"/>
+        <w:jc w:val="both"/>
+        <w:rPr>
+          <w:rFonts w:ascii="Courier New" w:hAnsi="Courier New" w:cs="Courier New"/>
+          <w:b/>
+          <w:sz w:val="20"/>
+          <w:szCs w:val="20"/>
+        </w:rPr>
+      </w:pPr>
+      <w:r>
+        <w:rPr>
+          <w:rFonts w:ascii="Courier New" w:hAnsi="Courier New" w:cs="Courier New"/>
+          <w:b/>
+          <w:sz w:val="20"/>
+          <w:szCs w:val="20"/>
+        </w:rPr>
+        <w:lastRenderedPageBreak/>
+        <w:t>Posicionamiento fijo.</w:t>
+      </w:r>
+    </w:p>
+    <w:p>
+      <w:pPr>
+        <w:shd w:val="clear" w:color="auto" w:fill="FFFFFF"/>
+        <w:spacing w:before="63" w:after="252" w:line="240" w:lineRule="auto"/>
+        <w:jc w:val="both"/>
+        <w:rPr>
+          <w:rFonts w:ascii="Courier New" w:eastAsia="Times New Roman" w:hAnsi="Courier New" w:cs="Courier New"/>
+          <w:color w:val="201A1B"/>
+          <w:sz w:val="20"/>
+          <w:szCs w:val="20"/>
+          <w:lang w:eastAsia="es-ES"/>
+        </w:rPr>
+      </w:pPr>
+      <w:r>
+        <w:rPr>
+          <w:rFonts w:ascii="Courier New" w:eastAsia="Times New Roman" w:hAnsi="Courier New" w:cs="Courier New"/>
+          <w:color w:val="201A1B"/>
+          <w:sz w:val="20"/>
+          <w:szCs w:val="20"/>
+          <w:lang w:eastAsia="es-ES"/>
+        </w:rPr>
+        <w:t>El estándar CSS considera que el posicionamiento fijo es un caso particular del posicionamiento absoluto, ya que sólo se diferencian en el comportamiento de las cajas posicionadas.</w:t>
+      </w:r>
+    </w:p>
+    <w:p>
+      <w:pPr>
+        <w:shd w:val="clear" w:color="auto" w:fill="FFFFFF"/>
+        <w:spacing w:before="63" w:after="252" w:line="240" w:lineRule="auto"/>
+        <w:jc w:val="both"/>
+        <w:rPr>
+          <w:rFonts w:ascii="Courier New" w:eastAsia="Times New Roman" w:hAnsi="Courier New" w:cs="Courier New"/>
+          <w:color w:val="201A1B"/>
+          <w:sz w:val="20"/>
+          <w:szCs w:val="20"/>
+          <w:lang w:eastAsia="es-ES"/>
+        </w:rPr>
+      </w:pPr>
+      <w:r>
+        <w:rPr>
+          <w:rFonts w:ascii="Courier New" w:eastAsia="Times New Roman" w:hAnsi="Courier New" w:cs="Courier New"/>
+          <w:color w:val="201A1B"/>
+          <w:sz w:val="20"/>
+          <w:szCs w:val="20"/>
+          <w:lang w:eastAsia="es-ES"/>
+        </w:rPr>
+        <w:t>Cuando una caja se posiciona de forma fija, la forma de obtener el origen de coordenadas para interpretar su desplazamiento es idéntica al posicionamiento absoluto. De hecho, si el usuario no mueve la página HTML en la ventana del navegador, no existe ninguna diferencia entre estos dos modelos de posicionamiento.</w:t>
+      </w:r>
+    </w:p>
+    <w:p>
+      <w:pPr>
+        <w:shd w:val="clear" w:color="auto" w:fill="FFFFFF"/>
+        <w:spacing w:before="63" w:after="252" w:line="240" w:lineRule="auto"/>
+        <w:jc w:val="both"/>
+        <w:rPr>
+          <w:rFonts w:ascii="Courier New" w:eastAsia="Times New Roman" w:hAnsi="Courier New" w:cs="Courier New"/>
+          <w:color w:val="201A1B"/>
+          <w:sz w:val="20"/>
+          <w:szCs w:val="20"/>
+          <w:lang w:eastAsia="es-ES"/>
+        </w:rPr>
+      </w:pPr>
+      <w:r>
+        <w:rPr>
+          <w:rFonts w:ascii="Courier New" w:eastAsia="Times New Roman" w:hAnsi="Courier New" w:cs="Courier New"/>
+          <w:color w:val="201A1B"/>
+          <w:sz w:val="20"/>
+          <w:szCs w:val="20"/>
+          <w:lang w:eastAsia="es-ES"/>
+        </w:rPr>
+        <w:t>La principal característica de una caja posicionada de forma fija es que su posición es inamovible dentro de la ventana del navegador. El posicionamiento fijo hace que las cajas no modifiquen su posición ni aunque el usuario suba o baje la página en la ventana de su navegador.</w:t>
+      </w:r>
     </w:p>
     <w:p>
       <w:pPr>
@@ -22192,11 +22484,22 @@
     <w:name w:val="Hyperlink"/>
     <w:basedOn w:val="Fuentedeprrafopredeter"/>
     <w:uiPriority w:val="99"/>
-    <w:semiHidden/>
     <w:unhideWhenUsed/>
     <w:rsid w:val="00424664"/>
     <w:rPr>
       <w:color w:val="0000FF"/>
+      <w:u w:val="single"/>
+    </w:rPr>
+  </w:style>
+  <w:style w:type="character" w:styleId="Hipervnculovisitado">
+    <w:name w:val="FollowedHyperlink"/>
+    <w:basedOn w:val="Fuentedeprrafopredeter"/>
+    <w:uiPriority w:val="99"/>
+    <w:semiHidden/>
+    <w:unhideWhenUsed/>
+    <w:rsid w:val="00194787"/>
+    <w:rPr>
+      <w:color w:val="800080" w:themeColor="followedHyperlink"/>
       <w:u w:val="single"/>
     </w:rPr>
   </w:style>
@@ -22611,11 +22914,22 @@
     <w:name w:val="Hyperlink"/>
     <w:basedOn w:val="Fuentedeprrafopredeter"/>
     <w:uiPriority w:val="99"/>
-    <w:semiHidden/>
     <w:unhideWhenUsed/>
     <w:rsid w:val="00424664"/>
     <w:rPr>
       <w:color w:val="0000FF"/>
+      <w:u w:val="single"/>
+    </w:rPr>
+  </w:style>
+  <w:style w:type="character" w:styleId="Hipervnculovisitado">
+    <w:name w:val="FollowedHyperlink"/>
+    <w:basedOn w:val="Fuentedeprrafopredeter"/>
+    <w:uiPriority w:val="99"/>
+    <w:semiHidden/>
+    <w:unhideWhenUsed/>
+    <w:rsid w:val="00194787"/>
+    <w:rPr>
+      <w:color w:val="800080" w:themeColor="followedHyperlink"/>
       <w:u w:val="single"/>
     </w:rPr>
   </w:style>

</xml_diff>